<commit_message>
Updated AFFARS internal cross refs to reflect new file names
</commit_message>
<xml_diff>
--- a/AFFARS/DEVELOPMENT/msword/AFFARS-MP_PART-mp_5301.601(a)(i).docx
+++ b/AFFARS/DEVELOPMENT/msword/AFFARS-MP_PART-mp_5301.601(a)(i).docx
@@ -1,13 +1,11 @@
 
 <file path=word/document.xml><?xml version="1.0" encoding="utf-8"?>
-<w:document xmlns:wpc="http://schemas.microsoft.com/office/word/2010/wordprocessingCanvas" xmlns:cx="http://schemas.microsoft.com/office/drawing/2014/chartex" xmlns:cx1="http://schemas.microsoft.com/office/drawing/2015/9/8/chartex" xmlns:mc="http://schemas.openxmlformats.org/markup-compatibility/2006" xmlns:o="urn:schemas-microsoft-com:office:office" xmlns:r="http://schemas.openxmlformats.org/officeDocument/2006/relationships" xmlns:m="http://schemas.openxmlformats.org/officeDocument/2006/math" xmlns:v="urn:schemas-microsoft-com:vml" xmlns:wp14="http://schemas.microsoft.com/office/word/2010/wordprocessingDrawing" xmlns:wp="http://schemas.openxmlformats.org/drawingml/2006/wordprocessingDrawing" xmlns:w10="urn:schemas-microsoft-com:office:word" xmlns:w="http://schemas.openxmlformats.org/wordprocessingml/2006/main" xmlns:w14="http://schemas.microsoft.com/office/word/2010/wordml" xmlns:w15="http://schemas.microsoft.com/office/word/2012/wordml" xmlns:w16se="http://schemas.microsoft.com/office/word/2015/wordml/symex" xmlns:wpg="http://schemas.microsoft.com/office/word/2010/wordprocessingGroup" xmlns:wpi="http://schemas.microsoft.com/office/word/2010/wordprocessingInk" xmlns:wne="http://schemas.microsoft.com/office/word/2006/wordml" xmlns:wps="http://schemas.microsoft.com/office/word/2010/wordprocessingShape" mc:Ignorable="w14 w15 w16se wp14">
+<w:document xmlns:wpc="http://schemas.microsoft.com/office/word/2010/wordprocessingCanvas" xmlns:cx="http://schemas.microsoft.com/office/drawing/2014/chartex" xmlns:cx1="http://schemas.microsoft.com/office/drawing/2015/9/8/chartex" xmlns:cx2="http://schemas.microsoft.com/office/drawing/2015/10/21/chartex" xmlns:cx3="http://schemas.microsoft.com/office/drawing/2016/5/9/chartex" xmlns:cx4="http://schemas.microsoft.com/office/drawing/2016/5/10/chartex" xmlns:cx5="http://schemas.microsoft.com/office/drawing/2016/5/11/chartex" xmlns:cx6="http://schemas.microsoft.com/office/drawing/2016/5/12/chartex" xmlns:cx7="http://schemas.microsoft.com/office/drawing/2016/5/13/chartex" xmlns:cx8="http://schemas.microsoft.com/office/drawing/2016/5/14/chartex" xmlns:mc="http://schemas.openxmlformats.org/markup-compatibility/2006" xmlns:aink="http://schemas.microsoft.com/office/drawing/2016/ink" xmlns:am3d="http://schemas.microsoft.com/office/drawing/2017/model3d" xmlns:o="urn:schemas-microsoft-com:office:office" xmlns:r="http://schemas.openxmlformats.org/officeDocument/2006/relationships" xmlns:m="http://schemas.openxmlformats.org/officeDocument/2006/math" xmlns:v="urn:schemas-microsoft-com:vml" xmlns:wp14="http://schemas.microsoft.com/office/word/2010/wordprocessingDrawing" xmlns:wp="http://schemas.openxmlformats.org/drawingml/2006/wordprocessingDrawing" xmlns:w10="urn:schemas-microsoft-com:office:word" xmlns:w="http://schemas.openxmlformats.org/wordprocessingml/2006/main" xmlns:w14="http://schemas.microsoft.com/office/word/2010/wordml" xmlns:w15="http://schemas.microsoft.com/office/word/2012/wordml" xmlns:w16cex="http://schemas.microsoft.com/office/word/2018/wordml/cex" xmlns:w16cid="http://schemas.microsoft.com/office/word/2016/wordml/cid" xmlns:w16="http://schemas.microsoft.com/office/word/2018/wordml" xmlns:w16sdtdh="http://schemas.microsoft.com/office/word/2020/wordml/sdtdatahash" xmlns:w16se="http://schemas.microsoft.com/office/word/2015/wordml/symex" xmlns:wpg="http://schemas.microsoft.com/office/word/2010/wordprocessingGroup" xmlns:wpi="http://schemas.microsoft.com/office/word/2010/wordprocessingInk" xmlns:wne="http://schemas.microsoft.com/office/word/2006/wordml" xmlns:wps="http://schemas.microsoft.com/office/word/2010/wordprocessingShape" mc:Ignorable="w14 w15 w16se w16cid w16 w16cex w16sdtdh wp14">
   <w:body>
     <w:p>
       <w:pPr>
         <w:pStyle w:val="Heading1Red"/>
       </w:pPr>
-      <w:bookmarkStart w:id="0" w:name="_GoBack"/>
-      <w:bookmarkEnd w:id="0"/>
       <w:r>
         <w:t>Mandatory Procedure</w:t>
       </w:r>
@@ -93,38 +91,13 @@
       <w:pPr>
         <w:pStyle w:val="Heading2"/>
       </w:pPr>
-      <w:bookmarkStart w:id="1" w:name="_Toc38365589"/>
-      <w:proofErr w:type="gramStart"/>
+      <w:bookmarkStart w:id="0" w:name="_Toc38365589"/>
       <w:r>
         <w:rPr>
           <w:bCs/>
           <w:szCs w:val="28"/>
         </w:rPr>
-        <w:t>MP5301.601(</w:t>
-      </w:r>
-      <w:proofErr w:type="gramEnd"/>
-      <w:r>
-        <w:rPr>
-          <w:bCs/>
-          <w:szCs w:val="28"/>
-        </w:rPr>
-        <w:t>a)(</w:t>
-      </w:r>
-      <w:proofErr w:type="spellStart"/>
-      <w:r>
-        <w:rPr>
-          <w:bCs/>
-          <w:szCs w:val="28"/>
-        </w:rPr>
-        <w:t>i</w:t>
-      </w:r>
-      <w:proofErr w:type="spellEnd"/>
-      <w:r>
-        <w:rPr>
-          <w:bCs/>
-          <w:szCs w:val="28"/>
-        </w:rPr>
-        <w:t>)</w:t>
+        <w:t>MP5301.601(a)(i)</w:t>
       </w:r>
       <w:r>
         <w:rPr>
@@ -161,7 +134,7 @@
         </w:rPr>
         <w:t xml:space="preserve"> Matrix</w:t>
       </w:r>
-      <w:bookmarkEnd w:id="1"/>
+      <w:bookmarkEnd w:id="0"/>
     </w:p>
     <w:p>
       <w:pPr>
@@ -853,8 +826,8 @@
                 <w:szCs w:val="20"/>
               </w:rPr>
             </w:pPr>
-            <w:bookmarkStart w:id="2" w:name="p53016023b2"/>
-            <w:bookmarkEnd w:id="2"/>
+            <w:bookmarkStart w:id="1" w:name="p53016023b2"/>
+            <w:bookmarkEnd w:id="1"/>
             <w:r>
               <w:rPr>
                 <w:sz w:val="20"/>
@@ -1121,7 +1094,6 @@
               </w:rPr>
               <w:t>AFFARS 5301.601(a)(</w:t>
             </w:r>
-            <w:proofErr w:type="spellStart"/>
             <w:r>
               <w:rPr>
                 <w:sz w:val="20"/>
@@ -1129,7 +1101,6 @@
               </w:rPr>
               <w:t>i</w:t>
             </w:r>
-            <w:proofErr w:type="spellEnd"/>
             <w:r>
               <w:rPr>
                 <w:sz w:val="20"/>
@@ -1355,7 +1326,6 @@
               </w:rPr>
               <w:t>AFFARS 5301.601(a)(</w:t>
             </w:r>
-            <w:proofErr w:type="spellStart"/>
             <w:r>
               <w:rPr>
                 <w:sz w:val="20"/>
@@ -1363,7 +1333,6 @@
               </w:rPr>
               <w:t>i</w:t>
             </w:r>
-            <w:proofErr w:type="spellEnd"/>
             <w:r>
               <w:rPr>
                 <w:sz w:val="20"/>
@@ -1654,8 +1623,8 @@
                 <w:szCs w:val="20"/>
               </w:rPr>
             </w:pPr>
-            <w:bookmarkStart w:id="3" w:name="p53031043"/>
-            <w:bookmarkEnd w:id="3"/>
+            <w:bookmarkStart w:id="2" w:name="p53031043"/>
+            <w:bookmarkEnd w:id="2"/>
             <w:r>
               <w:rPr>
                 <w:sz w:val="20"/>
@@ -1851,8 +1820,8 @@
                 <w:szCs w:val="20"/>
               </w:rPr>
             </w:pPr>
-            <w:bookmarkStart w:id="4" w:name="p53031047f"/>
-            <w:bookmarkEnd w:id="4"/>
+            <w:bookmarkStart w:id="3" w:name="p53031047f"/>
+            <w:bookmarkEnd w:id="3"/>
             <w:r>
               <w:rPr>
                 <w:sz w:val="20"/>
@@ -2074,8 +2043,8 @@
                 <w:szCs w:val="20"/>
               </w:rPr>
             </w:pPr>
-            <w:bookmarkStart w:id="5" w:name="p5303602"/>
-            <w:bookmarkEnd w:id="5"/>
+            <w:bookmarkStart w:id="4" w:name="p5303602"/>
+            <w:bookmarkEnd w:id="4"/>
             <w:r>
               <w:rPr>
                 <w:sz w:val="20"/>
@@ -2295,8 +2264,8 @@
                 <w:szCs w:val="20"/>
               </w:rPr>
             </w:pPr>
-            <w:bookmarkStart w:id="6" w:name="p5303704c"/>
-            <w:bookmarkEnd w:id="6"/>
+            <w:bookmarkStart w:id="5" w:name="p5303704c"/>
+            <w:bookmarkEnd w:id="5"/>
             <w:r>
               <w:rPr>
                 <w:sz w:val="20"/>
@@ -2561,10 +2530,10 @@
                 <w:szCs w:val="20"/>
               </w:rPr>
             </w:pPr>
-            <w:bookmarkStart w:id="7" w:name="p53031104b"/>
-            <w:bookmarkStart w:id="8" w:name="p5309504c"/>
+            <w:bookmarkStart w:id="6" w:name="p53031104b"/>
+            <w:bookmarkStart w:id="7" w:name="p5309504c"/>
+            <w:bookmarkEnd w:id="6"/>
             <w:bookmarkEnd w:id="7"/>
-            <w:bookmarkEnd w:id="8"/>
             <w:r>
               <w:rPr>
                 <w:sz w:val="20"/>
@@ -2790,8 +2759,8 @@
                 <w:szCs w:val="20"/>
               </w:rPr>
             </w:pPr>
-            <w:bookmarkStart w:id="9" w:name="p5305502a"/>
-            <w:bookmarkEnd w:id="9"/>
+            <w:bookmarkStart w:id="8" w:name="p5305502a"/>
+            <w:bookmarkEnd w:id="8"/>
             <w:r>
               <w:rPr>
                 <w:sz w:val="20"/>
@@ -2974,57 +2943,25 @@
                 <w:sz w:val="20"/>
                 <w:szCs w:val="20"/>
               </w:rPr>
-              <w:t>DFARS 206.302-1(a)(2)(</w:t>
-            </w:r>
-            <w:proofErr w:type="spellStart"/>
-            <w:r>
-              <w:rPr>
-                <w:sz w:val="20"/>
-                <w:szCs w:val="20"/>
-              </w:rPr>
-              <w:t>i</w:t>
-            </w:r>
-            <w:proofErr w:type="spellEnd"/>
-            <w:r>
-              <w:rPr>
-                <w:sz w:val="20"/>
-                <w:szCs w:val="20"/>
-              </w:rPr>
-              <w:t>)(1)</w:t>
-            </w:r>
-          </w:p>
-          <w:p>
-            <w:pPr>
-              <w:widowControl w:val="0"/>
-              <w:spacing w:before="120" w:after="120"/>
-              <w:rPr>
-                <w:rFonts w:eastAsia="Arial Unicode MS"/>
-                <w:sz w:val="20"/>
-                <w:szCs w:val="20"/>
-              </w:rPr>
-            </w:pPr>
-            <w:r>
-              <w:rPr>
-                <w:sz w:val="20"/>
-                <w:szCs w:val="20"/>
-              </w:rPr>
-              <w:t>AFFARS 5306.302-1(a)(2)(</w:t>
-            </w:r>
-            <w:proofErr w:type="spellStart"/>
-            <w:r>
-              <w:rPr>
-                <w:sz w:val="20"/>
-                <w:szCs w:val="20"/>
-              </w:rPr>
-              <w:t>i</w:t>
-            </w:r>
-            <w:proofErr w:type="spellEnd"/>
-            <w:r>
-              <w:rPr>
-                <w:sz w:val="20"/>
-                <w:szCs w:val="20"/>
-              </w:rPr>
-              <w:t>)(</w:t>
+              <w:t>DFARS 206.302-1(a)(2)(i)(1)</w:t>
+            </w:r>
+          </w:p>
+          <w:p>
+            <w:pPr>
+              <w:widowControl w:val="0"/>
+              <w:spacing w:before="120" w:after="120"/>
+              <w:rPr>
+                <w:rFonts w:eastAsia="Arial Unicode MS"/>
+                <w:sz w:val="20"/>
+                <w:szCs w:val="20"/>
+              </w:rPr>
+            </w:pPr>
+            <w:r>
+              <w:rPr>
+                <w:sz w:val="20"/>
+                <w:szCs w:val="20"/>
+              </w:rPr>
+              <w:t>AFFARS 5306.302-1(a)(2)(i)(</w:t>
             </w:r>
             <w:r>
               <w:rPr>
@@ -3057,8 +2994,8 @@
                 <w:szCs w:val="20"/>
               </w:rPr>
             </w:pPr>
-            <w:bookmarkStart w:id="10" w:name="p53063021a2i1"/>
-            <w:bookmarkEnd w:id="10"/>
+            <w:bookmarkStart w:id="9" w:name="p53063021a2i1"/>
+            <w:bookmarkEnd w:id="9"/>
             <w:r>
               <w:rPr>
                 <w:sz w:val="20"/>
@@ -3436,8 +3373,8 @@
                 <w:szCs w:val="20"/>
               </w:rPr>
             </w:pPr>
-            <w:bookmarkStart w:id="11" w:name="p53063024c"/>
-            <w:bookmarkEnd w:id="11"/>
+            <w:bookmarkStart w:id="10" w:name="p53063024c"/>
+            <w:bookmarkEnd w:id="10"/>
             <w:r>
               <w:rPr>
                 <w:sz w:val="20"/>
@@ -3627,8 +3564,8 @@
                 <w:szCs w:val="20"/>
               </w:rPr>
             </w:pPr>
-            <w:bookmarkStart w:id="12" w:name="p5307470b"/>
-            <w:bookmarkEnd w:id="12"/>
+            <w:bookmarkStart w:id="11" w:name="p5307470b"/>
+            <w:bookmarkEnd w:id="11"/>
             <w:r>
               <w:rPr>
                 <w:sz w:val="20"/>
@@ -3797,8 +3734,8 @@
                 <w:rFonts w:ascii="Times New Roman" w:eastAsia="Times New Roman" w:hAnsi="Times New Roman" w:cs="Times New Roman"/>
               </w:rPr>
             </w:pPr>
-            <w:bookmarkStart w:id="13" w:name="p5308404h3iiC"/>
-            <w:bookmarkEnd w:id="13"/>
+            <w:bookmarkStart w:id="12" w:name="p5308404h3iiC"/>
+            <w:bookmarkEnd w:id="12"/>
             <w:r>
               <w:rPr>
                 <w:rFonts w:ascii="Times New Roman" w:eastAsia="Times New Roman" w:hAnsi="Times New Roman" w:cs="Times New Roman"/>
@@ -4002,8 +3939,8 @@
                 <w:rFonts w:ascii="Times New Roman" w:eastAsia="Times New Roman" w:hAnsi="Times New Roman" w:cs="Times New Roman"/>
               </w:rPr>
             </w:pPr>
-            <w:bookmarkStart w:id="14" w:name="p5309202a1"/>
-            <w:bookmarkEnd w:id="14"/>
+            <w:bookmarkStart w:id="13" w:name="p5309202a1"/>
+            <w:bookmarkEnd w:id="13"/>
             <w:r>
               <w:rPr>
                 <w:rFonts w:ascii="Times New Roman" w:eastAsia="Times New Roman" w:hAnsi="Times New Roman" w:cs="Times New Roman"/>
@@ -4020,16 +3957,8 @@
               <w:rPr>
                 <w:rFonts w:ascii="Times New Roman" w:eastAsia="Times New Roman" w:hAnsi="Times New Roman" w:cs="Times New Roman"/>
               </w:rPr>
-              <w:t xml:space="preserve"> (inclusion of other qualification requirements)</w:t>
-            </w:r>
-            <w:proofErr w:type="gramStart"/>
-            <w:r>
-              <w:rPr>
-                <w:rFonts w:ascii="Times New Roman" w:eastAsia="Times New Roman" w:hAnsi="Times New Roman" w:cs="Times New Roman"/>
-              </w:rPr>
-              <w:t>.</w:t>
-            </w:r>
-            <w:proofErr w:type="gramEnd"/>
+              <w:t xml:space="preserve"> (inclusion of other qualification requirements).</w:t>
+            </w:r>
           </w:p>
         </w:tc>
         <w:tc>
@@ -4192,30 +4121,14 @@
                 <w:szCs w:val="20"/>
               </w:rPr>
             </w:pPr>
-            <w:bookmarkStart w:id="15" w:name="p53092061b"/>
-            <w:bookmarkEnd w:id="15"/>
-            <w:r>
-              <w:rPr>
-                <w:sz w:val="20"/>
-                <w:szCs w:val="20"/>
-              </w:rPr>
-              <w:t>Is the designee referenced in FAR 9.206-1(b</w:t>
-            </w:r>
-            <w:proofErr w:type="gramStart"/>
-            <w:r>
-              <w:rPr>
-                <w:sz w:val="20"/>
-                <w:szCs w:val="20"/>
-              </w:rPr>
-              <w:t>)  (</w:t>
-            </w:r>
-            <w:proofErr w:type="gramEnd"/>
-            <w:r>
-              <w:rPr>
-                <w:sz w:val="20"/>
-                <w:szCs w:val="20"/>
-              </w:rPr>
-              <w:t>enforcing qualification requirements).</w:t>
+            <w:bookmarkStart w:id="14" w:name="p53092061b"/>
+            <w:bookmarkEnd w:id="14"/>
+            <w:r>
+              <w:rPr>
+                <w:sz w:val="20"/>
+                <w:szCs w:val="20"/>
+              </w:rPr>
+              <w:t>Is the designee referenced in FAR 9.206-1(b)  (enforcing qualification requirements).</w:t>
             </w:r>
           </w:p>
         </w:tc>
@@ -4379,8 +4292,8 @@
                 <w:szCs w:val="20"/>
               </w:rPr>
             </w:pPr>
-            <w:bookmarkStart w:id="16" w:name="p53092703a"/>
-            <w:bookmarkEnd w:id="16"/>
+            <w:bookmarkStart w:id="15" w:name="p53092703a"/>
+            <w:bookmarkEnd w:id="15"/>
             <w:r>
               <w:rPr>
                 <w:sz w:val="20"/>
@@ -4589,8 +4502,8 @@
                 <w:szCs w:val="20"/>
               </w:rPr>
             </w:pPr>
-            <w:bookmarkStart w:id="17" w:name="p5309503"/>
-            <w:bookmarkEnd w:id="17"/>
+            <w:bookmarkStart w:id="16" w:name="p5309503"/>
+            <w:bookmarkEnd w:id="16"/>
             <w:r>
               <w:rPr>
                 <w:sz w:val="20"/>
@@ -4759,8 +4672,8 @@
                 <w:szCs w:val="20"/>
               </w:rPr>
             </w:pPr>
-            <w:bookmarkStart w:id="18" w:name="p53095717c1"/>
-            <w:bookmarkEnd w:id="18"/>
+            <w:bookmarkStart w:id="17" w:name="p53095717c1"/>
+            <w:bookmarkEnd w:id="17"/>
             <w:r>
               <w:rPr>
                 <w:sz w:val="20"/>
@@ -4930,8 +4843,8 @@
                 <w:szCs w:val="20"/>
               </w:rPr>
             </w:pPr>
-            <w:bookmarkStart w:id="19" w:name="p531127333"/>
-            <w:bookmarkEnd w:id="19"/>
+            <w:bookmarkStart w:id="18" w:name="p531127333"/>
+            <w:bookmarkEnd w:id="18"/>
             <w:r>
               <w:rPr>
                 <w:sz w:val="20"/>
@@ -5113,7 +5026,6 @@
                 <w:sz w:val="20"/>
                 <w:szCs w:val="20"/>
               </w:rPr>
-              <w:lastRenderedPageBreak/>
               <w:t>AFFARS 5311.274-2(b)(1)</w:t>
             </w:r>
           </w:p>
@@ -5149,8 +5061,7 @@
                 <w:szCs w:val="20"/>
                 <w:lang w:val="en"/>
               </w:rPr>
-              <w:lastRenderedPageBreak/>
-              <w:t xml:space="preserve">Determines the items are to be used to support a </w:t>
+              <w:t>Determines the items are to be used to support a contingency or humanitarian or peacekeeping operation; to facilitate defense against or recovery from nuclear, biological, chemical, or radiological attack; to facilitate the provision of international disaster assistance; or to support response to an emergency or major disaster</w:t>
             </w:r>
             <w:r>
               <w:rPr>
@@ -5158,8 +5069,7 @@
                 <w:szCs w:val="20"/>
                 <w:lang w:val="en"/>
               </w:rPr>
-              <w:lastRenderedPageBreak/>
-              <w:t>contingency or humanitarian or peacekeeping operation; to facilitate defense against or recovery from nuclear, biological, chemical, or radiological attack; to facilitate the provision of international disaster assistance; or to support response to an emergency or major disaster</w:t>
+              <w:t xml:space="preserve"> and, therefore, contractor not required to provide DoD</w:t>
             </w:r>
             <w:r>
               <w:rPr>
@@ -5167,7 +5077,7 @@
                 <w:szCs w:val="20"/>
                 <w:lang w:val="en"/>
               </w:rPr>
-              <w:t xml:space="preserve"> and, therefore, contractor not required to provide DoD</w:t>
+              <w:t xml:space="preserve"> IUID</w:t>
             </w:r>
             <w:r>
               <w:rPr>
@@ -5175,14 +5085,6 @@
                 <w:szCs w:val="20"/>
                 <w:lang w:val="en"/>
               </w:rPr>
-              <w:t xml:space="preserve"> IUID</w:t>
-            </w:r>
-            <w:r>
-              <w:rPr>
-                <w:sz w:val="20"/>
-                <w:szCs w:val="20"/>
-                <w:lang w:val="en"/>
-              </w:rPr>
               <w:t>.</w:t>
             </w:r>
           </w:p>
@@ -5208,7 +5110,6 @@
                 <w:sz w:val="20"/>
                 <w:szCs w:val="20"/>
               </w:rPr>
-              <w:lastRenderedPageBreak/>
               <w:t>No</w:t>
             </w:r>
           </w:p>
@@ -5313,56 +5214,24 @@
                 <w:sz w:val="20"/>
                 <w:szCs w:val="20"/>
               </w:rPr>
-              <w:t>DFARS 211.274-2(b)(2)(</w:t>
-            </w:r>
-            <w:proofErr w:type="spellStart"/>
-            <w:r>
-              <w:rPr>
-                <w:sz w:val="20"/>
-                <w:szCs w:val="20"/>
-              </w:rPr>
-              <w:t>i</w:t>
-            </w:r>
-            <w:proofErr w:type="spellEnd"/>
-            <w:r>
-              <w:rPr>
-                <w:sz w:val="20"/>
-                <w:szCs w:val="20"/>
-              </w:rPr>
-              <w:t>)((B)</w:t>
-            </w:r>
-          </w:p>
-          <w:p>
-            <w:pPr>
-              <w:widowControl w:val="0"/>
-              <w:spacing w:before="120" w:after="120"/>
-              <w:rPr>
-                <w:sz w:val="20"/>
-                <w:szCs w:val="20"/>
-              </w:rPr>
-            </w:pPr>
-            <w:r>
-              <w:rPr>
-                <w:sz w:val="20"/>
-                <w:szCs w:val="20"/>
-              </w:rPr>
-              <w:t>AFFARS 5311.274-2(b)(2)(</w:t>
-            </w:r>
-            <w:proofErr w:type="spellStart"/>
-            <w:r>
-              <w:rPr>
-                <w:sz w:val="20"/>
-                <w:szCs w:val="20"/>
-              </w:rPr>
-              <w:t>i</w:t>
-            </w:r>
-            <w:proofErr w:type="spellEnd"/>
-            <w:r>
-              <w:rPr>
-                <w:sz w:val="20"/>
-                <w:szCs w:val="20"/>
-              </w:rPr>
-              <w:t>)(B)</w:t>
+              <w:t>DFARS 211.274-2(b)(2)(i)((B)</w:t>
+            </w:r>
+          </w:p>
+          <w:p>
+            <w:pPr>
+              <w:widowControl w:val="0"/>
+              <w:spacing w:before="120" w:after="120"/>
+              <w:rPr>
+                <w:sz w:val="20"/>
+                <w:szCs w:val="20"/>
+              </w:rPr>
+            </w:pPr>
+            <w:r>
+              <w:rPr>
+                <w:sz w:val="20"/>
+                <w:szCs w:val="20"/>
+              </w:rPr>
+              <w:t>AFFARS 5311.274-2(b)(2)(i)(B)</w:t>
             </w:r>
           </w:p>
         </w:tc>
@@ -5379,8 +5248,8 @@
                 <w:szCs w:val="20"/>
               </w:rPr>
             </w:pPr>
-            <w:bookmarkStart w:id="20" w:name="p53112742b2iB"/>
-            <w:bookmarkEnd w:id="20"/>
+            <w:bookmarkStart w:id="19" w:name="p53112742b2iB"/>
+            <w:bookmarkEnd w:id="19"/>
             <w:r>
               <w:rPr>
                 <w:sz w:val="20"/>
@@ -5563,8 +5432,8 @@
                 <w:szCs w:val="20"/>
               </w:rPr>
             </w:pPr>
-            <w:bookmarkStart w:id="21" w:name="p5312_102_a_ii_B"/>
-            <w:bookmarkEnd w:id="21"/>
+            <w:bookmarkStart w:id="20" w:name="p5312_102_a_ii_B"/>
+            <w:bookmarkEnd w:id="20"/>
             <w:r>
               <w:rPr>
                 <w:sz w:val="20"/>
@@ -5729,23 +5598,7 @@
                 <w:sz w:val="20"/>
                 <w:szCs w:val="20"/>
               </w:rPr>
-              <w:t>72(b)(2)(</w:t>
-            </w:r>
-            <w:proofErr w:type="spellStart"/>
-            <w:r>
-              <w:rPr>
-                <w:sz w:val="20"/>
-                <w:szCs w:val="20"/>
-              </w:rPr>
-              <w:t>i</w:t>
-            </w:r>
-            <w:proofErr w:type="spellEnd"/>
-            <w:r>
-              <w:rPr>
-                <w:sz w:val="20"/>
-                <w:szCs w:val="20"/>
-              </w:rPr>
-              <w:t>)</w:t>
+              <w:t>72(b)(2)(i)</w:t>
             </w:r>
           </w:p>
           <w:p>
@@ -5792,23 +5645,7 @@
                 <w:sz w:val="20"/>
                 <w:szCs w:val="20"/>
               </w:rPr>
-              <w:t>72(b)(2)(</w:t>
-            </w:r>
-            <w:proofErr w:type="spellStart"/>
-            <w:r>
-              <w:rPr>
-                <w:sz w:val="20"/>
-                <w:szCs w:val="20"/>
-              </w:rPr>
-              <w:t>i</w:t>
-            </w:r>
-            <w:proofErr w:type="spellEnd"/>
-            <w:r>
-              <w:rPr>
-                <w:sz w:val="20"/>
-                <w:szCs w:val="20"/>
-              </w:rPr>
-              <w:t>)</w:t>
+              <w:t>72(b)(2)(i)</w:t>
             </w:r>
           </w:p>
         </w:tc>
@@ -5997,8 +5834,8 @@
                 <w:szCs w:val="20"/>
               </w:rPr>
             </w:pPr>
-            <w:bookmarkStart w:id="22" w:name="p5312302c"/>
-            <w:bookmarkEnd w:id="22"/>
+            <w:bookmarkStart w:id="21" w:name="p5312302c"/>
+            <w:bookmarkEnd w:id="21"/>
             <w:r>
               <w:rPr>
                 <w:sz w:val="20"/>
@@ -6152,7 +5989,6 @@
                 <w:sz w:val="20"/>
                 <w:szCs w:val="20"/>
               </w:rPr>
-              <w:lastRenderedPageBreak/>
               <w:t>AFFARS 5312.7001(a)(1)</w:t>
             </w:r>
           </w:p>
@@ -6176,16 +6012,7 @@
                 <w:sz w:val="20"/>
                 <w:szCs w:val="20"/>
               </w:rPr>
-              <w:lastRenderedPageBreak/>
-              <w:t xml:space="preserve">Makes Determination prior to converting the procurement from commercial to noncommercial </w:t>
-            </w:r>
-            <w:r>
-              <w:rPr>
-                <w:sz w:val="20"/>
-                <w:szCs w:val="20"/>
-              </w:rPr>
-              <w:lastRenderedPageBreak/>
-              <w:t>procedures under FAR Part 15</w:t>
+              <w:t>Makes Determination prior to converting the procurement from commercial to noncommercial procedures under FAR Part 15</w:t>
             </w:r>
             <w:r>
               <w:rPr>
@@ -6230,7 +6057,6 @@
                 <w:sz w:val="20"/>
                 <w:szCs w:val="20"/>
               </w:rPr>
-              <w:lastRenderedPageBreak/>
               <w:t xml:space="preserve">** </w:t>
             </w:r>
             <w:r>
@@ -6245,15 +6071,7 @@
                 <w:sz w:val="20"/>
                 <w:szCs w:val="20"/>
               </w:rPr>
-              <w:t xml:space="preserve">, if value </w:t>
-            </w:r>
-            <w:r>
-              <w:rPr>
-                <w:sz w:val="20"/>
-                <w:szCs w:val="20"/>
-              </w:rPr>
-              <w:lastRenderedPageBreak/>
-              <w:t>$100M or more</w:t>
+              <w:t>, if value $100M or more</w:t>
             </w:r>
           </w:p>
           <w:p>
@@ -6304,7 +6122,6 @@
                 <w:sz w:val="20"/>
                 <w:szCs w:val="20"/>
               </w:rPr>
-              <w:lastRenderedPageBreak/>
               <w:t>Yes</w:t>
             </w:r>
           </w:p>
@@ -6438,10 +6255,10 @@
                 <w:szCs w:val="20"/>
               </w:rPr>
             </w:pPr>
-            <w:bookmarkStart w:id="23" w:name="p53142017b2"/>
-            <w:bookmarkStart w:id="24" w:name="p53142017c2"/>
+            <w:bookmarkStart w:id="22" w:name="p53142017b2"/>
+            <w:bookmarkStart w:id="23" w:name="p53142017c2"/>
+            <w:bookmarkEnd w:id="22"/>
             <w:bookmarkEnd w:id="23"/>
-            <w:bookmarkEnd w:id="24"/>
             <w:r>
               <w:rPr>
                 <w:sz w:val="20"/>
@@ -6609,8 +6426,8 @@
                 <w:szCs w:val="20"/>
               </w:rPr>
             </w:pPr>
-            <w:bookmarkStart w:id="25" w:name="p53153715"/>
-            <w:bookmarkEnd w:id="25"/>
+            <w:bookmarkStart w:id="24" w:name="p53153715"/>
+            <w:bookmarkEnd w:id="24"/>
             <w:r>
               <w:rPr>
                 <w:sz w:val="20"/>
@@ -6979,8 +6796,8 @@
                 <w:szCs w:val="20"/>
               </w:rPr>
             </w:pPr>
-            <w:bookmarkStart w:id="26" w:name="p53154031c4A"/>
-            <w:bookmarkEnd w:id="26"/>
+            <w:bookmarkStart w:id="25" w:name="p53154031c4A"/>
+            <w:bookmarkEnd w:id="25"/>
             <w:r>
               <w:rPr>
                 <w:sz w:val="20"/>
@@ -7167,8 +6984,8 @@
                 <w:szCs w:val="20"/>
               </w:rPr>
             </w:pPr>
-            <w:bookmarkStart w:id="27" w:name="p53154033a4"/>
-            <w:bookmarkEnd w:id="27"/>
+            <w:bookmarkStart w:id="26" w:name="p53154033a4"/>
+            <w:bookmarkEnd w:id="26"/>
             <w:r>
               <w:rPr>
                 <w:sz w:val="20"/>
@@ -7324,7 +7141,6 @@
                 <w:sz w:val="20"/>
                 <w:szCs w:val="20"/>
               </w:rPr>
-              <w:lastRenderedPageBreak/>
               <w:t>32</w:t>
             </w:r>
           </w:p>
@@ -7383,30 +7199,14 @@
                 <w:szCs w:val="20"/>
               </w:rPr>
             </w:pPr>
-            <w:bookmarkStart w:id="28" w:name="p53154034a2"/>
-            <w:bookmarkEnd w:id="28"/>
-            <w:r>
-              <w:rPr>
-                <w:sz w:val="20"/>
-                <w:szCs w:val="20"/>
-              </w:rPr>
-              <w:t>Authorizes CO to obtain certified cost or pricing data for actions below the threshold in FAR 15.403-4(a</w:t>
-            </w:r>
-            <w:proofErr w:type="gramStart"/>
-            <w:r>
-              <w:rPr>
-                <w:sz w:val="20"/>
-                <w:szCs w:val="20"/>
-              </w:rPr>
-              <w:t>)(</w:t>
-            </w:r>
-            <w:proofErr w:type="gramEnd"/>
-            <w:r>
-              <w:rPr>
-                <w:sz w:val="20"/>
-                <w:szCs w:val="20"/>
-              </w:rPr>
-              <w:t>1), provided the action exceeds the SAT.</w:t>
+            <w:bookmarkStart w:id="27" w:name="p53154034a2"/>
+            <w:bookmarkEnd w:id="27"/>
+            <w:r>
+              <w:rPr>
+                <w:sz w:val="20"/>
+                <w:szCs w:val="20"/>
+              </w:rPr>
+              <w:t>Authorizes CO to obtain certified cost or pricing data for actions below the threshold in FAR 15.403-4(a)(1), provided the action exceeds the SAT.</w:t>
             </w:r>
           </w:p>
         </w:tc>
@@ -7796,8 +7596,8 @@
                 <w:szCs w:val="20"/>
               </w:rPr>
             </w:pPr>
-            <w:bookmarkStart w:id="29" w:name="p53154044c2C290"/>
-            <w:bookmarkEnd w:id="29"/>
+            <w:bookmarkStart w:id="28" w:name="p53154044c2C290"/>
+            <w:bookmarkEnd w:id="28"/>
             <w:r>
               <w:rPr>
                 <w:sz w:val="20"/>
@@ -7931,57 +7731,25 @@
                 <w:sz w:val="20"/>
                 <w:szCs w:val="20"/>
               </w:rPr>
-              <w:t>DFARS 215.407-3(b)(</w:t>
-            </w:r>
-            <w:proofErr w:type="spellStart"/>
-            <w:r>
-              <w:rPr>
-                <w:sz w:val="20"/>
-                <w:szCs w:val="20"/>
-              </w:rPr>
-              <w:t>i</w:t>
-            </w:r>
-            <w:proofErr w:type="spellEnd"/>
-            <w:r>
-              <w:rPr>
-                <w:sz w:val="20"/>
-                <w:szCs w:val="20"/>
-              </w:rPr>
-              <w:t>)</w:t>
-            </w:r>
-          </w:p>
-          <w:p>
-            <w:pPr>
-              <w:widowControl w:val="0"/>
-              <w:spacing w:before="120" w:after="120"/>
-              <w:rPr>
-                <w:rFonts w:eastAsia="Arial Unicode MS"/>
-                <w:sz w:val="20"/>
-                <w:szCs w:val="20"/>
-              </w:rPr>
-            </w:pPr>
-            <w:r>
-              <w:rPr>
-                <w:sz w:val="20"/>
-                <w:szCs w:val="20"/>
-              </w:rPr>
-              <w:t>AFFARS 5315.407-3(b)(</w:t>
-            </w:r>
-            <w:proofErr w:type="spellStart"/>
-            <w:r>
-              <w:rPr>
-                <w:sz w:val="20"/>
-                <w:szCs w:val="20"/>
-              </w:rPr>
-              <w:t>i</w:t>
-            </w:r>
-            <w:proofErr w:type="spellEnd"/>
-            <w:r>
-              <w:rPr>
-                <w:sz w:val="20"/>
-                <w:szCs w:val="20"/>
-              </w:rPr>
-              <w:t>)</w:t>
+              <w:t>DFARS 215.407-3(b)(i)</w:t>
+            </w:r>
+          </w:p>
+          <w:p>
+            <w:pPr>
+              <w:widowControl w:val="0"/>
+              <w:spacing w:before="120" w:after="120"/>
+              <w:rPr>
+                <w:rFonts w:eastAsia="Arial Unicode MS"/>
+                <w:sz w:val="20"/>
+                <w:szCs w:val="20"/>
+              </w:rPr>
+            </w:pPr>
+            <w:r>
+              <w:rPr>
+                <w:sz w:val="20"/>
+                <w:szCs w:val="20"/>
+              </w:rPr>
+              <w:t>AFFARS 5315.407-3(b)(i)</w:t>
             </w:r>
           </w:p>
         </w:tc>
@@ -7999,8 +7767,8 @@
                 <w:szCs w:val="20"/>
               </w:rPr>
             </w:pPr>
-            <w:bookmarkStart w:id="30" w:name="p53154073bi"/>
-            <w:bookmarkEnd w:id="30"/>
+            <w:bookmarkStart w:id="29" w:name="p53154073bi"/>
+            <w:bookmarkEnd w:id="29"/>
             <w:r>
               <w:rPr>
                 <w:sz w:val="20"/>
@@ -8170,30 +7938,14 @@
                 <w:szCs w:val="20"/>
               </w:rPr>
             </w:pPr>
-            <w:bookmarkStart w:id="31" w:name="p53154074c2B"/>
-            <w:bookmarkEnd w:id="31"/>
-            <w:r>
-              <w:rPr>
-                <w:sz w:val="20"/>
-                <w:szCs w:val="20"/>
-              </w:rPr>
-              <w:t>Requests an overhead should-cost review for a contractor business unit that does not meet the criteria found in DFARS PGI 215.407-4(c</w:t>
-            </w:r>
-            <w:proofErr w:type="gramStart"/>
-            <w:r>
-              <w:rPr>
-                <w:sz w:val="20"/>
-                <w:szCs w:val="20"/>
-              </w:rPr>
-              <w:t>)(</w:t>
-            </w:r>
-            <w:proofErr w:type="gramEnd"/>
-            <w:r>
-              <w:rPr>
-                <w:sz w:val="20"/>
-                <w:szCs w:val="20"/>
-              </w:rPr>
-              <w:t>2)(A).</w:t>
+            <w:bookmarkStart w:id="30" w:name="p53154074c2B"/>
+            <w:bookmarkEnd w:id="30"/>
+            <w:r>
+              <w:rPr>
+                <w:sz w:val="20"/>
+                <w:szCs w:val="20"/>
+              </w:rPr>
+              <w:t>Requests an overhead should-cost review for a contractor business unit that does not meet the criteria found in DFARS PGI 215.407-4(c)(2)(A).</w:t>
             </w:r>
           </w:p>
         </w:tc>
@@ -8336,23 +8088,7 @@
                 <w:sz w:val="20"/>
                 <w:szCs w:val="20"/>
               </w:rPr>
-              <w:t>)(</w:t>
-            </w:r>
-            <w:proofErr w:type="spellStart"/>
-            <w:r>
-              <w:rPr>
-                <w:sz w:val="20"/>
-                <w:szCs w:val="20"/>
-              </w:rPr>
-              <w:t>i</w:t>
-            </w:r>
-            <w:proofErr w:type="spellEnd"/>
-            <w:r>
-              <w:rPr>
-                <w:sz w:val="20"/>
-                <w:szCs w:val="20"/>
-              </w:rPr>
-              <w:t>)(A)</w:t>
+              <w:t>)(i)(A)</w:t>
             </w:r>
             <w:r>
               <w:rPr>
@@ -8413,23 +8149,7 @@
                 <w:sz w:val="20"/>
                 <w:szCs w:val="20"/>
               </w:rPr>
-              <w:t>)(</w:t>
-            </w:r>
-            <w:proofErr w:type="spellStart"/>
-            <w:r>
-              <w:rPr>
-                <w:sz w:val="20"/>
-                <w:szCs w:val="20"/>
-              </w:rPr>
-              <w:t>i</w:t>
-            </w:r>
-            <w:proofErr w:type="spellEnd"/>
-            <w:r>
-              <w:rPr>
-                <w:sz w:val="20"/>
-                <w:szCs w:val="20"/>
-              </w:rPr>
-              <w:t>)(A)</w:t>
+              <w:t>)(i)(A)</w:t>
             </w:r>
             <w:r>
               <w:rPr>
@@ -8461,8 +8181,8 @@
                 <w:szCs w:val="20"/>
               </w:rPr>
             </w:pPr>
-            <w:bookmarkStart w:id="32" w:name="p53154085iB"/>
-            <w:bookmarkEnd w:id="32"/>
+            <w:bookmarkStart w:id="31" w:name="p53154085iB"/>
+            <w:bookmarkEnd w:id="31"/>
             <w:r>
               <w:rPr>
                 <w:sz w:val="20"/>
@@ -8689,22 +8409,14 @@
                 <w:szCs w:val="20"/>
               </w:rPr>
             </w:pPr>
-            <w:bookmarkStart w:id="33" w:name="p53154085iiA2"/>
-            <w:bookmarkEnd w:id="33"/>
-            <w:r>
-              <w:rPr>
-                <w:sz w:val="20"/>
-                <w:szCs w:val="20"/>
-              </w:rPr>
-              <w:t xml:space="preserve">Approve determination (when contracting with the Canadian Commercial Corporation) that it is reasonably certain that data other than certified cost or pricing data will be needed in order to determine that the price of </w:t>
-            </w:r>
-            <w:r>
-              <w:rPr>
-                <w:sz w:val="20"/>
-                <w:szCs w:val="20"/>
-              </w:rPr>
-              <w:lastRenderedPageBreak/>
-              <w:t xml:space="preserve">modifications is fair and reasonable.  </w:t>
+            <w:bookmarkStart w:id="32" w:name="p53154085iiA2"/>
+            <w:bookmarkEnd w:id="32"/>
+            <w:r>
+              <w:rPr>
+                <w:sz w:val="20"/>
+                <w:szCs w:val="20"/>
+              </w:rPr>
+              <w:t xml:space="preserve">Approve determination (when contracting with the Canadian Commercial Corporation) that it is reasonably certain that data other than certified cost or pricing data will be needed in order to determine that the price of modifications is fair and reasonable.  </w:t>
             </w:r>
           </w:p>
         </w:tc>
@@ -8728,7 +8440,6 @@
                 <w:sz w:val="20"/>
                 <w:szCs w:val="20"/>
               </w:rPr>
-              <w:lastRenderedPageBreak/>
               <w:t>No</w:t>
             </w:r>
           </w:p>
@@ -9092,8 +8803,8 @@
                 <w:szCs w:val="20"/>
               </w:rPr>
             </w:pPr>
-            <w:bookmarkStart w:id="34" w:name="p53162063d"/>
-            <w:bookmarkEnd w:id="34"/>
+            <w:bookmarkStart w:id="33" w:name="p53162063d"/>
+            <w:bookmarkEnd w:id="33"/>
             <w:r>
               <w:rPr>
                 <w:sz w:val="20"/>
@@ -9303,8 +9014,8 @@
                 <w:szCs w:val="20"/>
               </w:rPr>
             </w:pPr>
-            <w:bookmarkStart w:id="35" w:name="p5316401d"/>
-            <w:bookmarkEnd w:id="35"/>
+            <w:bookmarkStart w:id="34" w:name="p5316401d"/>
+            <w:bookmarkEnd w:id="34"/>
             <w:r>
               <w:rPr>
                 <w:color w:val="000000"/>
@@ -9538,23 +9249,7 @@
                 <w:sz w:val="20"/>
                 <w:szCs w:val="20"/>
               </w:rPr>
-              <w:t>AFFARS 5316.401(e)(3)(</w:t>
-            </w:r>
-            <w:proofErr w:type="spellStart"/>
-            <w:r>
-              <w:rPr>
-                <w:sz w:val="20"/>
-                <w:szCs w:val="20"/>
-              </w:rPr>
-              <w:t>i</w:t>
-            </w:r>
-            <w:proofErr w:type="spellEnd"/>
-            <w:r>
-              <w:rPr>
-                <w:sz w:val="20"/>
-                <w:szCs w:val="20"/>
-              </w:rPr>
-              <w:t>)</w:t>
+              <w:t>AFFARS 5316.401(e)(3)(i)</w:t>
             </w:r>
           </w:p>
         </w:tc>
@@ -9574,8 +9269,8 @@
                 <w:szCs w:val="20"/>
               </w:rPr>
             </w:pPr>
-            <w:bookmarkStart w:id="36" w:name="p5316401e3i"/>
-            <w:bookmarkEnd w:id="36"/>
+            <w:bookmarkStart w:id="35" w:name="p5316401e3i"/>
+            <w:bookmarkEnd w:id="35"/>
             <w:r>
               <w:rPr>
                 <w:sz w:val="20"/>
@@ -9746,8 +9441,8 @@
                 <w:szCs w:val="20"/>
               </w:rPr>
             </w:pPr>
-            <w:bookmarkStart w:id="37" w:name="p531640521"/>
-            <w:bookmarkEnd w:id="37"/>
+            <w:bookmarkStart w:id="36" w:name="p531640521"/>
+            <w:bookmarkEnd w:id="36"/>
             <w:r>
               <w:rPr>
                 <w:bCs/>
@@ -9871,7 +9566,6 @@
                 <w:sz w:val="20"/>
                 <w:szCs w:val="20"/>
               </w:rPr>
-              <w:lastRenderedPageBreak/>
               <w:t>44</w:t>
             </w:r>
           </w:p>
@@ -9949,23 +9643,7 @@
                 <w:sz w:val="20"/>
                 <w:szCs w:val="20"/>
               </w:rPr>
-              <w:t>AFFARS 5316.601(d)(</w:t>
-            </w:r>
-            <w:proofErr w:type="spellStart"/>
-            <w:r>
-              <w:rPr>
-                <w:sz w:val="20"/>
-                <w:szCs w:val="20"/>
-              </w:rPr>
-              <w:t>i</w:t>
-            </w:r>
-            <w:proofErr w:type="spellEnd"/>
-            <w:r>
-              <w:rPr>
-                <w:sz w:val="20"/>
-                <w:szCs w:val="20"/>
-              </w:rPr>
-              <w:t>)(A)(2)</w:t>
+              <w:t>AFFARS 5316.601(d)(i)(A)(2)</w:t>
             </w:r>
           </w:p>
         </w:tc>
@@ -9983,8 +9661,8 @@
                 <w:szCs w:val="20"/>
               </w:rPr>
             </w:pPr>
-            <w:bookmarkStart w:id="38" w:name="p5316601d1A2"/>
-            <w:bookmarkEnd w:id="38"/>
+            <w:bookmarkStart w:id="37" w:name="p5316601d1A2"/>
+            <w:bookmarkEnd w:id="37"/>
             <w:r>
               <w:rPr>
                 <w:sz w:val="20"/>
@@ -10203,8 +9881,8 @@
                 <w:szCs w:val="20"/>
               </w:rPr>
             </w:pPr>
-            <w:bookmarkStart w:id="39" w:name="p53166032c3"/>
-            <w:bookmarkEnd w:id="39"/>
+            <w:bookmarkStart w:id="38" w:name="p53166032c3"/>
+            <w:bookmarkEnd w:id="38"/>
             <w:r>
               <w:rPr>
                 <w:sz w:val="20"/>
@@ -10375,8 +10053,8 @@
                 <w:szCs w:val="20"/>
               </w:rPr>
             </w:pPr>
-            <w:bookmarkStart w:id="40" w:name="p53166033"/>
-            <w:bookmarkEnd w:id="40"/>
+            <w:bookmarkStart w:id="39" w:name="p53166033"/>
+            <w:bookmarkEnd w:id="39"/>
             <w:r>
               <w:rPr>
                 <w:sz w:val="20"/>
@@ -10546,8 +10224,8 @@
                 <w:szCs w:val="20"/>
               </w:rPr>
             </w:pPr>
-            <w:bookmarkStart w:id="41" w:name="p53171063f"/>
-            <w:bookmarkEnd w:id="41"/>
+            <w:bookmarkStart w:id="40" w:name="p53171063f"/>
+            <w:bookmarkEnd w:id="40"/>
             <w:r>
               <w:rPr>
                 <w:sz w:val="20"/>
@@ -10717,8 +10395,8 @@
                 <w:szCs w:val="20"/>
               </w:rPr>
             </w:pPr>
-            <w:bookmarkStart w:id="42" w:name="p53171063g"/>
-            <w:bookmarkEnd w:id="42"/>
+            <w:bookmarkStart w:id="41" w:name="p53171063g"/>
+            <w:bookmarkEnd w:id="41"/>
             <w:r>
               <w:rPr>
                 <w:sz w:val="20"/>
@@ -10887,46 +10565,14 @@
                 <w:szCs w:val="20"/>
               </w:rPr>
             </w:pPr>
-            <w:bookmarkStart w:id="43" w:name="p5317172e2"/>
-            <w:bookmarkEnd w:id="43"/>
-            <w:r>
-              <w:rPr>
-                <w:sz w:val="20"/>
-                <w:szCs w:val="20"/>
-              </w:rPr>
-              <w:t>Determines the conditions required by DFARS 217.172(h</w:t>
-            </w:r>
-            <w:proofErr w:type="gramStart"/>
-            <w:r>
-              <w:rPr>
-                <w:sz w:val="20"/>
-                <w:szCs w:val="20"/>
-              </w:rPr>
-              <w:t>)(</w:t>
-            </w:r>
-            <w:proofErr w:type="gramEnd"/>
-            <w:r>
-              <w:rPr>
-                <w:sz w:val="20"/>
-                <w:szCs w:val="20"/>
-              </w:rPr>
-              <w:t>2)(</w:t>
-            </w:r>
-            <w:proofErr w:type="spellStart"/>
-            <w:r>
-              <w:rPr>
-                <w:sz w:val="20"/>
-                <w:szCs w:val="20"/>
-              </w:rPr>
-              <w:t>i</w:t>
-            </w:r>
-            <w:proofErr w:type="spellEnd"/>
-            <w:r>
-              <w:rPr>
-                <w:sz w:val="20"/>
-                <w:szCs w:val="20"/>
-              </w:rPr>
-              <w:t>)-(vii) will be met by a multi-year contract.</w:t>
+            <w:bookmarkStart w:id="42" w:name="p5317172e2"/>
+            <w:bookmarkEnd w:id="42"/>
+            <w:r>
+              <w:rPr>
+                <w:sz w:val="20"/>
+                <w:szCs w:val="20"/>
+              </w:rPr>
+              <w:t>Determines the conditions required by DFARS 217.172(h)(2)(i)-(vii) will be met by a multi-year contract.</w:t>
             </w:r>
           </w:p>
         </w:tc>
@@ -11090,8 +10736,8 @@
                 <w:szCs w:val="20"/>
               </w:rPr>
             </w:pPr>
-            <w:bookmarkStart w:id="44" w:name="p5317174b"/>
-            <w:bookmarkEnd w:id="44"/>
+            <w:bookmarkStart w:id="43" w:name="p5317174b"/>
+            <w:bookmarkEnd w:id="43"/>
             <w:r>
               <w:rPr>
                 <w:sz w:val="20"/>
@@ -11207,7 +10853,6 @@
                 <w:sz w:val="20"/>
                 <w:szCs w:val="20"/>
               </w:rPr>
-              <w:lastRenderedPageBreak/>
               <w:t>51</w:t>
             </w:r>
           </w:p>
@@ -11301,8 +10946,8 @@
                 <w:szCs w:val="20"/>
               </w:rPr>
             </w:pPr>
-            <w:bookmarkStart w:id="45" w:name="p531774041"/>
-            <w:bookmarkEnd w:id="45"/>
+            <w:bookmarkStart w:id="44" w:name="p531774041"/>
+            <w:bookmarkEnd w:id="44"/>
             <w:r>
               <w:rPr>
                 <w:sz w:val="20"/>
@@ -12053,8 +11698,8 @@
                 <w:szCs w:val="20"/>
               </w:rPr>
             </w:pPr>
-            <w:bookmarkStart w:id="46" w:name="p531775044ii"/>
-            <w:bookmarkEnd w:id="46"/>
+            <w:bookmarkStart w:id="45" w:name="p531775044ii"/>
+            <w:bookmarkEnd w:id="45"/>
             <w:r>
               <w:rPr>
                 <w:sz w:val="20"/>
@@ -12390,8 +12035,8 @@
                 <w:szCs w:val="20"/>
               </w:rPr>
             </w:pPr>
-            <w:bookmarkStart w:id="47" w:name="p5318125"/>
-            <w:bookmarkEnd w:id="47"/>
+            <w:bookmarkStart w:id="46" w:name="p5318125"/>
+            <w:bookmarkEnd w:id="46"/>
             <w:r>
               <w:rPr>
                 <w:sz w:val="20"/>
@@ -12514,7 +12159,6 @@
                 <w:sz w:val="20"/>
                 <w:szCs w:val="20"/>
               </w:rPr>
-              <w:lastRenderedPageBreak/>
               <w:t>58</w:t>
             </w:r>
           </w:p>
@@ -12863,23 +12507,7 @@
                 <w:sz w:val="20"/>
                 <w:szCs w:val="20"/>
               </w:rPr>
-              <w:t>DFARS 216.601(d)(</w:t>
-            </w:r>
-            <w:proofErr w:type="spellStart"/>
-            <w:r>
-              <w:rPr>
-                <w:sz w:val="20"/>
-                <w:szCs w:val="20"/>
-              </w:rPr>
-              <w:t>i</w:t>
-            </w:r>
-            <w:proofErr w:type="spellEnd"/>
-            <w:r>
-              <w:rPr>
-                <w:sz w:val="20"/>
-                <w:szCs w:val="20"/>
-              </w:rPr>
-              <w:t>)(A)(3)</w:t>
+              <w:t>DFARS 216.601(d)(i)(A)(3)</w:t>
             </w:r>
           </w:p>
           <w:p>
@@ -12899,23 +12527,7 @@
                 <w:sz w:val="20"/>
                 <w:szCs w:val="20"/>
               </w:rPr>
-              <w:t>AFFARS 5316.601(d)(</w:t>
-            </w:r>
-            <w:proofErr w:type="spellStart"/>
-            <w:r>
-              <w:rPr>
-                <w:sz w:val="20"/>
-                <w:szCs w:val="20"/>
-              </w:rPr>
-              <w:t>i</w:t>
-            </w:r>
-            <w:proofErr w:type="spellEnd"/>
-            <w:r>
-              <w:rPr>
-                <w:sz w:val="20"/>
-                <w:szCs w:val="20"/>
-              </w:rPr>
-              <w:t>)(A)(3)</w:t>
+              <w:t>AFFARS 5316.601(d)(i)(A)(3)</w:t>
             </w:r>
           </w:p>
           <w:p>
@@ -13001,7 +12613,6 @@
                 <w:sz w:val="20"/>
                 <w:szCs w:val="20"/>
               </w:rPr>
-              <w:lastRenderedPageBreak/>
               <w:t>AFFARS 5318.202</w:t>
             </w:r>
           </w:p>
@@ -13056,20 +12667,19 @@
                 <w:szCs w:val="20"/>
               </w:rPr>
             </w:pPr>
-            <w:bookmarkStart w:id="48" w:name="p5313201g1"/>
-            <w:bookmarkStart w:id="49" w:name="p5318201"/>
-            <w:bookmarkStart w:id="50" w:name="p5312_102_f_1"/>
-            <w:bookmarkStart w:id="51" w:name="p5313_500_c_1"/>
+            <w:bookmarkStart w:id="47" w:name="p5313201g1"/>
+            <w:bookmarkStart w:id="48" w:name="p5318201"/>
+            <w:bookmarkStart w:id="49" w:name="p5312_102_f_1"/>
+            <w:bookmarkStart w:id="50" w:name="p5313_500_c_1"/>
+            <w:bookmarkEnd w:id="47"/>
             <w:bookmarkEnd w:id="48"/>
             <w:bookmarkEnd w:id="49"/>
             <w:bookmarkEnd w:id="50"/>
-            <w:bookmarkEnd w:id="51"/>
-            <w:r>
-              <w:rPr>
-                <w:sz w:val="20"/>
-                <w:szCs w:val="20"/>
-              </w:rPr>
-              <w:lastRenderedPageBreak/>
+            <w:r>
+              <w:rPr>
+                <w:sz w:val="20"/>
+                <w:szCs w:val="20"/>
+              </w:rPr>
               <w:t>Determines that micro-purchases and simplified acquisitions of supplies or services (or the supplies or services themselves as applicable) are to be used in support of a contingency operation; to facilitate defense against or recovery from cyber, nuclear, biological, chemical, or radiological attack; to facilitate the provision of international disaster assistance; or to support response to an emergency or major disaster.</w:t>
             </w:r>
           </w:p>
@@ -13235,8 +12845,8 @@
                 <w:szCs w:val="20"/>
               </w:rPr>
             </w:pPr>
-            <w:bookmarkStart w:id="52" w:name="p5319201c"/>
-            <w:bookmarkEnd w:id="52"/>
+            <w:bookmarkStart w:id="51" w:name="p5319201c"/>
+            <w:bookmarkEnd w:id="51"/>
             <w:r>
               <w:rPr>
                 <w:sz w:val="20"/>
@@ -13406,30 +13016,14 @@
                 <w:szCs w:val="20"/>
               </w:rPr>
             </w:pPr>
-            <w:bookmarkStart w:id="53" w:name="p5319201d8"/>
-            <w:bookmarkEnd w:id="53"/>
-            <w:r>
-              <w:rPr>
-                <w:sz w:val="20"/>
-                <w:szCs w:val="20"/>
-              </w:rPr>
-              <w:t>Assigns small business technical advisors to perform this function in accordance with DFARS 219.201(c</w:t>
-            </w:r>
-            <w:proofErr w:type="gramStart"/>
-            <w:r>
-              <w:rPr>
-                <w:sz w:val="20"/>
-                <w:szCs w:val="20"/>
-              </w:rPr>
-              <w:t>)(</w:t>
-            </w:r>
-            <w:proofErr w:type="gramEnd"/>
-            <w:r>
-              <w:rPr>
-                <w:sz w:val="20"/>
-                <w:szCs w:val="20"/>
-              </w:rPr>
-              <w:t>8).</w:t>
+            <w:bookmarkStart w:id="52" w:name="p5319201d8"/>
+            <w:bookmarkEnd w:id="52"/>
+            <w:r>
+              <w:rPr>
+                <w:sz w:val="20"/>
+                <w:szCs w:val="20"/>
+              </w:rPr>
+              <w:t>Assigns small business technical advisors to perform this function in accordance with DFARS 219.201(c)(8).</w:t>
             </w:r>
           </w:p>
         </w:tc>
@@ -13593,8 +13187,8 @@
                 <w:szCs w:val="20"/>
               </w:rPr>
             </w:pPr>
-            <w:bookmarkStart w:id="54" w:name="p53195023a5"/>
-            <w:bookmarkEnd w:id="54"/>
+            <w:bookmarkStart w:id="53" w:name="p53195023a5"/>
+            <w:bookmarkEnd w:id="53"/>
             <w:r>
               <w:rPr>
                 <w:sz w:val="20"/>
@@ -13780,8 +13374,8 @@
                 <w:szCs w:val="20"/>
               </w:rPr>
             </w:pPr>
-            <w:bookmarkStart w:id="55" w:name="p5319505b"/>
-            <w:bookmarkEnd w:id="55"/>
+            <w:bookmarkStart w:id="54" w:name="p5319505b"/>
+            <w:bookmarkEnd w:id="54"/>
             <w:r>
               <w:rPr>
                 <w:sz w:val="20"/>
@@ -13952,8 +13546,8 @@
                 <w:szCs w:val="20"/>
               </w:rPr>
             </w:pPr>
-            <w:bookmarkStart w:id="56" w:name="p53191305d"/>
-            <w:bookmarkEnd w:id="56"/>
+            <w:bookmarkStart w:id="55" w:name="p53191305d"/>
+            <w:bookmarkEnd w:id="55"/>
             <w:r>
               <w:rPr>
                 <w:sz w:val="20"/>
@@ -14121,8 +13715,8 @@
                 <w:szCs w:val="20"/>
               </w:rPr>
             </w:pPr>
-            <w:bookmarkStart w:id="57" w:name="p53191405d"/>
-            <w:bookmarkEnd w:id="57"/>
+            <w:bookmarkStart w:id="56" w:name="p53191405d"/>
+            <w:bookmarkEnd w:id="56"/>
             <w:r>
               <w:rPr>
                 <w:sz w:val="20"/>
@@ -14233,7 +13827,6 @@
                 <w:sz w:val="20"/>
                 <w:szCs w:val="20"/>
               </w:rPr>
-              <w:lastRenderedPageBreak/>
               <w:t>65</w:t>
             </w:r>
           </w:p>
@@ -14292,8 +13885,8 @@
                 <w:szCs w:val="20"/>
               </w:rPr>
             </w:pPr>
-            <w:bookmarkStart w:id="58" w:name="p53221011e"/>
-            <w:bookmarkEnd w:id="58"/>
+            <w:bookmarkStart w:id="57" w:name="p53221011e"/>
+            <w:bookmarkEnd w:id="57"/>
             <w:r>
               <w:rPr>
                 <w:sz w:val="20"/>
@@ -14490,8 +14083,8 @@
                 <w:szCs w:val="20"/>
               </w:rPr>
             </w:pPr>
-            <w:bookmarkStart w:id="59" w:name="p5322101370bii"/>
-            <w:bookmarkEnd w:id="59"/>
+            <w:bookmarkStart w:id="58" w:name="p5322101370bii"/>
+            <w:bookmarkEnd w:id="58"/>
             <w:r>
               <w:rPr>
                 <w:sz w:val="20"/>
@@ -14677,8 +14270,8 @@
                 <w:szCs w:val="20"/>
               </w:rPr>
             </w:pPr>
-            <w:bookmarkStart w:id="60" w:name="p532240613"/>
-            <w:bookmarkEnd w:id="60"/>
+            <w:bookmarkStart w:id="59" w:name="p532240613"/>
+            <w:bookmarkEnd w:id="59"/>
             <w:r>
               <w:rPr>
                 <w:sz w:val="20"/>
@@ -14847,8 +14440,8 @@
                 <w:szCs w:val="20"/>
               </w:rPr>
             </w:pPr>
-            <w:bookmarkStart w:id="61" w:name="p5322805a8"/>
-            <w:bookmarkEnd w:id="61"/>
+            <w:bookmarkStart w:id="60" w:name="p5322805a8"/>
+            <w:bookmarkEnd w:id="60"/>
             <w:r>
               <w:rPr>
                 <w:sz w:val="20"/>
@@ -15015,8 +14608,8 @@
                 <w:szCs w:val="20"/>
               </w:rPr>
             </w:pPr>
-            <w:bookmarkStart w:id="62" w:name="p53221802d"/>
-            <w:bookmarkEnd w:id="62"/>
+            <w:bookmarkStart w:id="61" w:name="p53221802d"/>
+            <w:bookmarkEnd w:id="61"/>
             <w:r>
               <w:rPr>
                 <w:sz w:val="20"/>
@@ -15151,57 +14744,25 @@
                 <w:sz w:val="20"/>
                 <w:szCs w:val="20"/>
               </w:rPr>
-              <w:t>DFARS PGI 223.370-4(1)(</w:t>
-            </w:r>
-            <w:proofErr w:type="spellStart"/>
-            <w:r>
-              <w:rPr>
-                <w:sz w:val="20"/>
-                <w:szCs w:val="20"/>
-              </w:rPr>
-              <w:t>i</w:t>
-            </w:r>
-            <w:proofErr w:type="spellEnd"/>
-            <w:r>
-              <w:rPr>
-                <w:sz w:val="20"/>
-                <w:szCs w:val="20"/>
-              </w:rPr>
-              <w:t>)(A)(2)</w:t>
-            </w:r>
-          </w:p>
-          <w:p>
-            <w:pPr>
-              <w:widowControl w:val="0"/>
-              <w:spacing w:before="120" w:after="120"/>
-              <w:rPr>
-                <w:rFonts w:eastAsia="Arial Unicode MS"/>
-                <w:sz w:val="20"/>
-                <w:szCs w:val="20"/>
-              </w:rPr>
-            </w:pPr>
-            <w:r>
-              <w:rPr>
-                <w:sz w:val="20"/>
-                <w:szCs w:val="20"/>
-              </w:rPr>
-              <w:t>AFFARS 5323.370-4(1)(</w:t>
-            </w:r>
-            <w:proofErr w:type="spellStart"/>
-            <w:r>
-              <w:rPr>
-                <w:sz w:val="20"/>
-                <w:szCs w:val="20"/>
-              </w:rPr>
-              <w:t>i</w:t>
-            </w:r>
-            <w:proofErr w:type="spellEnd"/>
-            <w:r>
-              <w:rPr>
-                <w:sz w:val="20"/>
-                <w:szCs w:val="20"/>
-              </w:rPr>
-              <w:t>)(A)(2)</w:t>
+              <w:t>DFARS PGI 223.370-4(1)(i)(A)(2)</w:t>
+            </w:r>
+          </w:p>
+          <w:p>
+            <w:pPr>
+              <w:widowControl w:val="0"/>
+              <w:spacing w:before="120" w:after="120"/>
+              <w:rPr>
+                <w:rFonts w:eastAsia="Arial Unicode MS"/>
+                <w:sz w:val="20"/>
+                <w:szCs w:val="20"/>
+              </w:rPr>
+            </w:pPr>
+            <w:r>
+              <w:rPr>
+                <w:sz w:val="20"/>
+                <w:szCs w:val="20"/>
+              </w:rPr>
+              <w:t>AFFARS 5323.370-4(1)(i)(A)(2)</w:t>
             </w:r>
           </w:p>
         </w:tc>
@@ -15219,8 +14780,8 @@
                 <w:szCs w:val="20"/>
               </w:rPr>
             </w:pPr>
-            <w:bookmarkStart w:id="63" w:name="p532337041iA2"/>
-            <w:bookmarkEnd w:id="63"/>
+            <w:bookmarkStart w:id="62" w:name="p532337041iA2"/>
+            <w:bookmarkEnd w:id="62"/>
             <w:r>
               <w:rPr>
                 <w:sz w:val="20"/>
@@ -15332,7 +14893,6 @@
                 <w:sz w:val="20"/>
                 <w:szCs w:val="20"/>
               </w:rPr>
-              <w:lastRenderedPageBreak/>
               <w:t>71</w:t>
             </w:r>
           </w:p>
@@ -15355,23 +14915,7 @@
                 <w:sz w:val="20"/>
                 <w:szCs w:val="20"/>
               </w:rPr>
-              <w:t>FAR 25.103(b)(2)(</w:t>
-            </w:r>
-            <w:proofErr w:type="spellStart"/>
-            <w:r>
-              <w:rPr>
-                <w:sz w:val="20"/>
-                <w:szCs w:val="20"/>
-              </w:rPr>
-              <w:t>i</w:t>
-            </w:r>
-            <w:proofErr w:type="spellEnd"/>
-            <w:r>
-              <w:rPr>
-                <w:sz w:val="20"/>
-                <w:szCs w:val="20"/>
-              </w:rPr>
-              <w:t>)</w:t>
+              <w:t>FAR 25.103(b)(2)(i)</w:t>
             </w:r>
           </w:p>
           <w:p>
@@ -15441,10 +14985,10 @@
                 <w:szCs w:val="20"/>
               </w:rPr>
             </w:pPr>
-            <w:bookmarkStart w:id="64" w:name="p5325103"/>
-            <w:bookmarkStart w:id="65" w:name="mp5325103a"/>
+            <w:bookmarkStart w:id="63" w:name="p5325103"/>
+            <w:bookmarkStart w:id="64" w:name="mp5325103a"/>
+            <w:bookmarkEnd w:id="63"/>
             <w:bookmarkEnd w:id="64"/>
-            <w:bookmarkEnd w:id="65"/>
             <w:r>
               <w:rPr>
                 <w:sz w:val="20"/>
@@ -15994,8 +15538,8 @@
                 <w:szCs w:val="20"/>
               </w:rPr>
             </w:pPr>
-            <w:bookmarkStart w:id="66" w:name="p5325202a2"/>
-            <w:bookmarkEnd w:id="66"/>
+            <w:bookmarkStart w:id="65" w:name="p5325202a2"/>
+            <w:bookmarkEnd w:id="65"/>
             <w:r>
               <w:rPr>
                 <w:sz w:val="20"/>
@@ -16164,8 +15708,8 @@
                 <w:szCs w:val="20"/>
               </w:rPr>
             </w:pPr>
-            <w:bookmarkStart w:id="67" w:name="p5325403ciiA"/>
-            <w:bookmarkEnd w:id="67"/>
+            <w:bookmarkStart w:id="66" w:name="p5325403ciiA"/>
+            <w:bookmarkEnd w:id="66"/>
             <w:r>
               <w:rPr>
                 <w:sz w:val="20"/>
@@ -16298,56 +15842,24 @@
                 <w:sz w:val="20"/>
                 <w:szCs w:val="20"/>
               </w:rPr>
-              <w:t>FAR 25.603(a)(1)(</w:t>
-            </w:r>
-            <w:proofErr w:type="spellStart"/>
-            <w:r>
-              <w:rPr>
-                <w:sz w:val="20"/>
-                <w:szCs w:val="20"/>
-              </w:rPr>
-              <w:t>i</w:t>
-            </w:r>
-            <w:proofErr w:type="spellEnd"/>
-            <w:r>
-              <w:rPr>
-                <w:sz w:val="20"/>
-                <w:szCs w:val="20"/>
-              </w:rPr>
-              <w:t>)</w:t>
-            </w:r>
-          </w:p>
-          <w:p>
-            <w:pPr>
-              <w:widowControl w:val="0"/>
-              <w:spacing w:before="120" w:after="120"/>
-              <w:rPr>
-                <w:sz w:val="20"/>
-                <w:szCs w:val="20"/>
-              </w:rPr>
-            </w:pPr>
-            <w:r>
-              <w:rPr>
-                <w:sz w:val="20"/>
-                <w:szCs w:val="20"/>
-              </w:rPr>
-              <w:t>AFFARS 5325.603(a)(1)(</w:t>
-            </w:r>
-            <w:proofErr w:type="spellStart"/>
-            <w:r>
-              <w:rPr>
-                <w:sz w:val="20"/>
-                <w:szCs w:val="20"/>
-              </w:rPr>
-              <w:t>i</w:t>
-            </w:r>
-            <w:proofErr w:type="spellEnd"/>
-            <w:r>
-              <w:rPr>
-                <w:sz w:val="20"/>
-                <w:szCs w:val="20"/>
-              </w:rPr>
-              <w:t>)</w:t>
+              <w:t>FAR 25.603(a)(1)(i)</w:t>
+            </w:r>
+          </w:p>
+          <w:p>
+            <w:pPr>
+              <w:widowControl w:val="0"/>
+              <w:spacing w:before="120" w:after="120"/>
+              <w:rPr>
+                <w:sz w:val="20"/>
+                <w:szCs w:val="20"/>
+              </w:rPr>
+            </w:pPr>
+            <w:r>
+              <w:rPr>
+                <w:sz w:val="20"/>
+                <w:szCs w:val="20"/>
+              </w:rPr>
+              <w:t>AFFARS 5325.603(a)(1)(i)</w:t>
             </w:r>
           </w:p>
         </w:tc>
@@ -16364,8 +15876,8 @@
                 <w:szCs w:val="20"/>
               </w:rPr>
             </w:pPr>
-            <w:bookmarkStart w:id="68" w:name="p5325603A1i"/>
-            <w:bookmarkEnd w:id="68"/>
+            <w:bookmarkStart w:id="67" w:name="p5325603A1i"/>
+            <w:bookmarkEnd w:id="67"/>
             <w:r>
               <w:rPr>
                 <w:sz w:val="20"/>
@@ -16516,7 +16028,6 @@
                 <w:sz w:val="20"/>
                 <w:szCs w:val="20"/>
               </w:rPr>
-              <w:lastRenderedPageBreak/>
               <w:t>AFFARS 5325.7008(a)(2)</w:t>
             </w:r>
           </w:p>
@@ -16535,14 +16046,13 @@
                 <w:szCs w:val="20"/>
               </w:rPr>
             </w:pPr>
-            <w:bookmarkStart w:id="69" w:name="p53257008a2"/>
-            <w:bookmarkEnd w:id="69"/>
-            <w:r>
-              <w:rPr>
-                <w:sz w:val="20"/>
-                <w:szCs w:val="20"/>
-              </w:rPr>
-              <w:lastRenderedPageBreak/>
+            <w:bookmarkStart w:id="68" w:name="p53257008a2"/>
+            <w:bookmarkEnd w:id="68"/>
+            <w:r>
+              <w:rPr>
+                <w:sz w:val="20"/>
+                <w:szCs w:val="20"/>
+              </w:rPr>
               <w:t xml:space="preserve">Waives restrictions on certain foreign purchases under </w:t>
             </w:r>
             <w:hyperlink r:id="rId27" w:history="1">
@@ -16584,7 +16094,6 @@
                 <w:sz w:val="20"/>
                 <w:szCs w:val="20"/>
               </w:rPr>
-              <w:lastRenderedPageBreak/>
               <w:t>No</w:t>
             </w:r>
           </w:p>
@@ -16688,23 +16197,7 @@
                 <w:sz w:val="20"/>
                 <w:szCs w:val="20"/>
               </w:rPr>
-              <w:t>DFARS 225.7703-2(b)(2)(</w:t>
-            </w:r>
-            <w:proofErr w:type="spellStart"/>
-            <w:r>
-              <w:rPr>
-                <w:sz w:val="20"/>
-                <w:szCs w:val="20"/>
-              </w:rPr>
-              <w:t>i</w:t>
-            </w:r>
-            <w:proofErr w:type="spellEnd"/>
-            <w:r>
-              <w:rPr>
-                <w:sz w:val="20"/>
-                <w:szCs w:val="20"/>
-              </w:rPr>
-              <w:t>)</w:t>
+              <w:t>DFARS 225.7703-2(b)(2)(i)</w:t>
             </w:r>
           </w:p>
           <w:p>
@@ -16723,23 +16216,7 @@
                 <w:sz w:val="20"/>
                 <w:szCs w:val="20"/>
               </w:rPr>
-              <w:t>AFFARS 5325.7703-2(b)(2)(</w:t>
-            </w:r>
-            <w:proofErr w:type="spellStart"/>
-            <w:r>
-              <w:rPr>
-                <w:sz w:val="20"/>
-                <w:szCs w:val="20"/>
-              </w:rPr>
-              <w:t>i</w:t>
-            </w:r>
-            <w:proofErr w:type="spellEnd"/>
-            <w:r>
-              <w:rPr>
-                <w:sz w:val="20"/>
-                <w:szCs w:val="20"/>
-              </w:rPr>
-              <w:t>)</w:t>
+              <w:t>AFFARS 5325.7703-2(b)(2)(i)</w:t>
             </w:r>
           </w:p>
         </w:tc>
@@ -16957,8 +16434,8 @@
                 <w:szCs w:val="20"/>
               </w:rPr>
             </w:pPr>
-            <w:bookmarkStart w:id="70" w:name="p5328105"/>
-            <w:bookmarkEnd w:id="70"/>
+            <w:bookmarkStart w:id="69" w:name="p5328105"/>
+            <w:bookmarkEnd w:id="69"/>
             <w:r>
               <w:rPr>
                 <w:sz w:val="20"/>
@@ -17125,8 +16602,8 @@
                 <w:szCs w:val="20"/>
               </w:rPr>
             </w:pPr>
-            <w:bookmarkStart w:id="71" w:name="p53281062a"/>
-            <w:bookmarkEnd w:id="71"/>
+            <w:bookmarkStart w:id="70" w:name="p53281062a"/>
+            <w:bookmarkEnd w:id="70"/>
             <w:r>
               <w:rPr>
                 <w:sz w:val="20"/>
@@ -17295,8 +16772,8 @@
                 <w:szCs w:val="20"/>
               </w:rPr>
             </w:pPr>
-            <w:bookmarkStart w:id="72" w:name="p53283111"/>
-            <w:bookmarkEnd w:id="72"/>
+            <w:bookmarkStart w:id="71" w:name="p53283111"/>
+            <w:bookmarkEnd w:id="71"/>
             <w:r>
               <w:rPr>
                 <w:sz w:val="20"/>
@@ -17466,8 +16943,8 @@
                 <w:szCs w:val="20"/>
               </w:rPr>
             </w:pPr>
-            <w:bookmarkStart w:id="73" w:name="p5328370a2"/>
-            <w:bookmarkEnd w:id="73"/>
+            <w:bookmarkStart w:id="72" w:name="p5328370a2"/>
+            <w:bookmarkEnd w:id="72"/>
             <w:r>
               <w:rPr>
                 <w:sz w:val="20"/>
@@ -17641,8 +17118,8 @@
                 <w:szCs w:val="20"/>
               </w:rPr>
             </w:pPr>
-            <w:bookmarkStart w:id="74" w:name="p5331"/>
-            <w:bookmarkEnd w:id="74"/>
+            <w:bookmarkStart w:id="73" w:name="p5331"/>
+            <w:bookmarkEnd w:id="73"/>
             <w:r>
               <w:rPr>
                 <w:sz w:val="20"/>
@@ -17836,16 +17313,7 @@
                 <w:sz w:val="20"/>
                 <w:szCs w:val="20"/>
               </w:rPr>
-              <w:t xml:space="preserve">Determine that incurrence of the Contribution in Aid of Construction (CIAC) tax is necessary to achieve the most beneficial business case for the Government and allowing the CIAC tax will result in significant benefits </w:t>
-            </w:r>
-            <w:r>
-              <w:rPr>
-                <w:rFonts w:ascii="Times New Roman" w:hAnsi="Times New Roman"/>
-                <w:sz w:val="20"/>
-                <w:szCs w:val="20"/>
-              </w:rPr>
-              <w:lastRenderedPageBreak/>
-              <w:t>to the Government that outweigh the cost of allowing the tax.</w:t>
+              <w:t>Determine that incurrence of the Contribution in Aid of Construction (CIAC) tax is necessary to achieve the most beneficial business case for the Government and allowing the CIAC tax will result in significant benefits to the Government that outweigh the cost of allowing the tax.</w:t>
             </w:r>
           </w:p>
         </w:tc>
@@ -17871,7 +17339,6 @@
                 <w:sz w:val="20"/>
                 <w:szCs w:val="20"/>
               </w:rPr>
-              <w:lastRenderedPageBreak/>
               <w:t>No</w:t>
             </w:r>
           </w:p>
@@ -18032,8 +17499,8 @@
                 <w:szCs w:val="20"/>
               </w:rPr>
             </w:pPr>
-            <w:bookmarkStart w:id="75" w:name="p53322021d"/>
-            <w:bookmarkEnd w:id="75"/>
+            <w:bookmarkStart w:id="74" w:name="p53322021d"/>
+            <w:bookmarkEnd w:id="74"/>
             <w:r>
               <w:rPr>
                 <w:sz w:val="20"/>
@@ -18171,56 +17638,24 @@
                 <w:sz w:val="20"/>
                 <w:szCs w:val="20"/>
               </w:rPr>
-              <w:t>DFARS 232.901(1)(</w:t>
-            </w:r>
-            <w:proofErr w:type="spellStart"/>
-            <w:r>
-              <w:rPr>
-                <w:sz w:val="20"/>
-                <w:szCs w:val="20"/>
-              </w:rPr>
-              <w:t>i</w:t>
-            </w:r>
-            <w:proofErr w:type="spellEnd"/>
-            <w:r>
-              <w:rPr>
-                <w:sz w:val="20"/>
-                <w:szCs w:val="20"/>
-              </w:rPr>
-              <w:t>)(C)(ii)</w:t>
-            </w:r>
-          </w:p>
-          <w:p>
-            <w:pPr>
-              <w:widowControl w:val="0"/>
-              <w:spacing w:before="120" w:after="120"/>
-              <w:rPr>
-                <w:sz w:val="20"/>
-                <w:szCs w:val="20"/>
-              </w:rPr>
-            </w:pPr>
-            <w:r>
-              <w:rPr>
-                <w:sz w:val="20"/>
-                <w:szCs w:val="20"/>
-              </w:rPr>
-              <w:t>AFFARS 5332.901(1)(</w:t>
-            </w:r>
-            <w:proofErr w:type="spellStart"/>
-            <w:r>
-              <w:rPr>
-                <w:sz w:val="20"/>
-                <w:szCs w:val="20"/>
-              </w:rPr>
-              <w:t>i</w:t>
-            </w:r>
-            <w:proofErr w:type="spellEnd"/>
-            <w:r>
-              <w:rPr>
-                <w:sz w:val="20"/>
-                <w:szCs w:val="20"/>
-              </w:rPr>
-              <w:t>)(C)(ii)</w:t>
+              <w:t>DFARS 232.901(1)(i)(C)(ii)</w:t>
+            </w:r>
+          </w:p>
+          <w:p>
+            <w:pPr>
+              <w:widowControl w:val="0"/>
+              <w:spacing w:before="120" w:after="120"/>
+              <w:rPr>
+                <w:sz w:val="20"/>
+                <w:szCs w:val="20"/>
+              </w:rPr>
+            </w:pPr>
+            <w:r>
+              <w:rPr>
+                <w:sz w:val="20"/>
+                <w:szCs w:val="20"/>
+              </w:rPr>
+              <w:t>AFFARS 5332.901(1)(i)(C)(ii)</w:t>
             </w:r>
           </w:p>
         </w:tc>
@@ -18237,8 +17672,8 @@
                 <w:szCs w:val="20"/>
               </w:rPr>
             </w:pPr>
-            <w:bookmarkStart w:id="76" w:name="p53329011icii"/>
-            <w:bookmarkEnd w:id="76"/>
+            <w:bookmarkStart w:id="75" w:name="p53329011icii"/>
+            <w:bookmarkEnd w:id="75"/>
             <w:r>
               <w:rPr>
                 <w:sz w:val="20"/>
@@ -18409,8 +17844,8 @@
                 <w:szCs w:val="20"/>
               </w:rPr>
             </w:pPr>
-            <w:bookmarkStart w:id="77" w:name="p5333102b3ii"/>
-            <w:bookmarkEnd w:id="77"/>
+            <w:bookmarkStart w:id="76" w:name="p5333102b3ii"/>
+            <w:bookmarkEnd w:id="76"/>
             <w:r>
               <w:rPr>
                 <w:sz w:val="20"/>
@@ -18580,10 +18015,10 @@
                 <w:szCs w:val="20"/>
               </w:rPr>
             </w:pPr>
-            <w:bookmarkStart w:id="78" w:name="p5333104b1"/>
-            <w:bookmarkStart w:id="79" w:name="p5333104c2"/>
+            <w:bookmarkStart w:id="77" w:name="p5333104b1"/>
+            <w:bookmarkStart w:id="78" w:name="p5333104c2"/>
+            <w:bookmarkEnd w:id="77"/>
             <w:bookmarkEnd w:id="78"/>
-            <w:bookmarkEnd w:id="79"/>
             <w:r>
               <w:rPr>
                 <w:sz w:val="20"/>
@@ -18781,8 +18216,8 @@
                 <w:szCs w:val="20"/>
               </w:rPr>
             </w:pPr>
-            <w:bookmarkStart w:id="80" w:name="p5333104g"/>
-            <w:bookmarkEnd w:id="80"/>
+            <w:bookmarkStart w:id="79" w:name="p5333104g"/>
+            <w:bookmarkEnd w:id="79"/>
             <w:r>
               <w:rPr>
                 <w:sz w:val="20"/>
@@ -18960,8 +18395,8 @@
                 <w:szCs w:val="20"/>
               </w:rPr>
             </w:pPr>
-            <w:bookmarkStart w:id="81" w:name="p53332153"/>
-            <w:bookmarkEnd w:id="81"/>
+            <w:bookmarkStart w:id="80" w:name="p53332153"/>
+            <w:bookmarkEnd w:id="80"/>
             <w:r>
               <w:rPr>
                 <w:sz w:val="20"/>
@@ -19112,7 +18547,6 @@
                 <w:sz w:val="20"/>
                 <w:szCs w:val="20"/>
               </w:rPr>
-              <w:lastRenderedPageBreak/>
               <w:t>AFFARS 5334.7002(d)(4)</w:t>
             </w:r>
           </w:p>
@@ -19135,16 +18569,7 @@
                 <w:sz w:val="20"/>
                 <w:szCs w:val="20"/>
               </w:rPr>
-              <w:lastRenderedPageBreak/>
-              <w:t xml:space="preserve">Determines the information submitted is not sufficient to determine the reasonableness of price for items </w:t>
-            </w:r>
-            <w:r>
-              <w:rPr>
-                <w:sz w:val="20"/>
-                <w:szCs w:val="20"/>
-              </w:rPr>
-              <w:lastRenderedPageBreak/>
-              <w:t>developed exclusively at private expense.</w:t>
+              <w:t>Determines the information submitted is not sufficient to determine the reasonableness of price for items developed exclusively at private expense.</w:t>
             </w:r>
           </w:p>
         </w:tc>
@@ -19169,7 +18594,6 @@
                 <w:sz w:val="20"/>
                 <w:szCs w:val="20"/>
               </w:rPr>
-              <w:lastRenderedPageBreak/>
               <w:t>No</w:t>
             </w:r>
           </w:p>
@@ -19311,10 +18735,10 @@
                 <w:szCs w:val="20"/>
               </w:rPr>
             </w:pPr>
-            <w:bookmarkStart w:id="82" w:name="p533501570c"/>
-            <w:bookmarkStart w:id="83" w:name="p533501570d3ii"/>
+            <w:bookmarkStart w:id="81" w:name="p533501570c"/>
+            <w:bookmarkStart w:id="82" w:name="p533501570d3ii"/>
+            <w:bookmarkEnd w:id="81"/>
             <w:bookmarkEnd w:id="82"/>
-            <w:bookmarkEnd w:id="83"/>
             <w:r>
               <w:rPr>
                 <w:sz w:val="20"/>
@@ -19484,8 +18908,8 @@
                 <w:szCs w:val="20"/>
               </w:rPr>
             </w:pPr>
-            <w:bookmarkStart w:id="84" w:name="p5336208"/>
-            <w:bookmarkEnd w:id="84"/>
+            <w:bookmarkStart w:id="83" w:name="p5336208"/>
+            <w:bookmarkEnd w:id="83"/>
             <w:r>
               <w:rPr>
                 <w:sz w:val="20"/>
@@ -19655,8 +19079,8 @@
                 <w:szCs w:val="20"/>
               </w:rPr>
             </w:pPr>
-            <w:bookmarkStart w:id="85" w:name="p53362132a"/>
-            <w:bookmarkEnd w:id="85"/>
+            <w:bookmarkStart w:id="84" w:name="p53362132a"/>
+            <w:bookmarkEnd w:id="84"/>
             <w:r>
               <w:rPr>
                 <w:sz w:val="20"/>
@@ -19841,8 +19265,8 @@
               </w:rPr>
               <w:t>A</w:t>
             </w:r>
-            <w:bookmarkStart w:id="86" w:name="p5336272b"/>
-            <w:bookmarkEnd w:id="86"/>
+            <w:bookmarkStart w:id="85" w:name="p5336272b"/>
+            <w:bookmarkEnd w:id="85"/>
             <w:r>
               <w:rPr>
                 <w:sz w:val="20"/>
@@ -20182,8 +19606,8 @@
                 <w:szCs w:val="20"/>
               </w:rPr>
             </w:pPr>
-            <w:bookmarkStart w:id="87" w:name="p5336301b3vi"/>
-            <w:bookmarkEnd w:id="87"/>
+            <w:bookmarkStart w:id="86" w:name="p5336301b3vi"/>
+            <w:bookmarkEnd w:id="86"/>
             <w:r>
               <w:rPr>
                 <w:sz w:val="20"/>
@@ -20317,56 +19741,24 @@
                 <w:sz w:val="20"/>
                 <w:szCs w:val="20"/>
               </w:rPr>
-              <w:t>DFARS 236.303-1(a)(4)(</w:t>
-            </w:r>
-            <w:proofErr w:type="spellStart"/>
-            <w:r>
-              <w:rPr>
-                <w:sz w:val="20"/>
-                <w:szCs w:val="20"/>
-              </w:rPr>
-              <w:t>i</w:t>
-            </w:r>
-            <w:proofErr w:type="spellEnd"/>
-            <w:r>
-              <w:rPr>
-                <w:sz w:val="20"/>
-                <w:szCs w:val="20"/>
-              </w:rPr>
-              <w:t>)(B)</w:t>
-            </w:r>
-          </w:p>
-          <w:p>
-            <w:pPr>
-              <w:widowControl w:val="0"/>
-              <w:spacing w:before="120" w:after="120"/>
-              <w:rPr>
-                <w:sz w:val="20"/>
-                <w:szCs w:val="20"/>
-              </w:rPr>
-            </w:pPr>
-            <w:r>
-              <w:rPr>
-                <w:sz w:val="20"/>
-                <w:szCs w:val="20"/>
-              </w:rPr>
-              <w:t>AFFARS 5336.303-1(a)(4)(</w:t>
-            </w:r>
-            <w:proofErr w:type="spellStart"/>
-            <w:r>
-              <w:rPr>
-                <w:sz w:val="20"/>
-                <w:szCs w:val="20"/>
-              </w:rPr>
-              <w:t>i</w:t>
-            </w:r>
-            <w:proofErr w:type="spellEnd"/>
-            <w:r>
-              <w:rPr>
-                <w:sz w:val="20"/>
-                <w:szCs w:val="20"/>
-              </w:rPr>
-              <w:t>)(B)</w:t>
+              <w:t>DFARS 236.303-1(a)(4)(i)(B)</w:t>
+            </w:r>
+          </w:p>
+          <w:p>
+            <w:pPr>
+              <w:widowControl w:val="0"/>
+              <w:spacing w:before="120" w:after="120"/>
+              <w:rPr>
+                <w:sz w:val="20"/>
+                <w:szCs w:val="20"/>
+              </w:rPr>
+            </w:pPr>
+            <w:r>
+              <w:rPr>
+                <w:sz w:val="20"/>
+                <w:szCs w:val="20"/>
+              </w:rPr>
+              <w:t>AFFARS 5336.303-1(a)(4)(i)(B)</w:t>
             </w:r>
           </w:p>
         </w:tc>
@@ -20507,7 +19899,6 @@
                 <w:sz w:val="20"/>
                 <w:szCs w:val="20"/>
               </w:rPr>
-              <w:lastRenderedPageBreak/>
               <w:t>99</w:t>
             </w:r>
           </w:p>
@@ -20566,8 +19957,8 @@
                 <w:szCs w:val="20"/>
               </w:rPr>
             </w:pPr>
-            <w:bookmarkStart w:id="88" w:name="p5336570b2"/>
-            <w:bookmarkEnd w:id="88"/>
+            <w:bookmarkStart w:id="87" w:name="p5336570b2"/>
+            <w:bookmarkEnd w:id="87"/>
             <w:r>
               <w:rPr>
                 <w:sz w:val="20"/>
@@ -20738,8 +20129,8 @@
                 <w:szCs w:val="20"/>
               </w:rPr>
             </w:pPr>
-            <w:bookmarkStart w:id="89" w:name="p53366023"/>
-            <w:bookmarkEnd w:id="89"/>
+            <w:bookmarkStart w:id="88" w:name="p53366023"/>
+            <w:bookmarkEnd w:id="88"/>
             <w:r>
               <w:rPr>
                 <w:sz w:val="20"/>
@@ -20909,8 +20300,8 @@
                 <w:szCs w:val="20"/>
               </w:rPr>
             </w:pPr>
-            <w:bookmarkStart w:id="90" w:name="p53366091c1"/>
-            <w:bookmarkEnd w:id="90"/>
+            <w:bookmarkStart w:id="89" w:name="p53366091c1"/>
+            <w:bookmarkEnd w:id="89"/>
             <w:r>
               <w:rPr>
                 <w:sz w:val="20"/>
@@ -21109,8 +20500,8 @@
                 <w:szCs w:val="20"/>
               </w:rPr>
             </w:pPr>
-            <w:bookmarkStart w:id="91" w:name="p5337104biiiA2"/>
-            <w:bookmarkEnd w:id="91"/>
+            <w:bookmarkStart w:id="90" w:name="p5337104biiiA2"/>
+            <w:bookmarkEnd w:id="90"/>
             <w:r>
               <w:rPr>
                 <w:sz w:val="20"/>
@@ -21280,8 +20671,8 @@
                 <w:szCs w:val="20"/>
               </w:rPr>
             </w:pPr>
-            <w:bookmarkStart w:id="92" w:name="p53377401c"/>
-            <w:bookmarkEnd w:id="92"/>
+            <w:bookmarkStart w:id="91" w:name="p53377401c"/>
+            <w:bookmarkEnd w:id="91"/>
             <w:r>
               <w:rPr>
                 <w:sz w:val="20"/>
@@ -21614,7 +21005,35 @@
                 <w:sz w:val="20"/>
                 <w:szCs w:val="20"/>
               </w:rPr>
-              <w:instrText xml:space="preserve"> HYPERLI "5341.docx" \l "p5341202c2" </w:instrText>
+              <w:instrText xml:space="preserve"> HYPERLI </w:instrText>
+            </w:r>
+            <w:r>
+              <w:rPr>
+                <w:sz w:val="20"/>
+                <w:szCs w:val="20"/>
+              </w:rPr>
+              <w:instrText>"</w:instrText>
+            </w:r>
+            <w:r>
+              <w:rPr>
+                <w:sz w:val="20"/>
+                <w:szCs w:val="20"/>
+              </w:rPr>
+              <w:instrText>AFFARS-PART-</w:instrText>
+            </w:r>
+            <w:r>
+              <w:rPr>
+                <w:sz w:val="20"/>
+                <w:szCs w:val="20"/>
+              </w:rPr>
+              <w:instrText>5341.docx"</w:instrText>
+            </w:r>
+            <w:r>
+              <w:rPr>
+                <w:sz w:val="20"/>
+                <w:szCs w:val="20"/>
+              </w:rPr>
+              <w:instrText xml:space="preserve"> \l "p5341202c2" </w:instrText>
             </w:r>
             <w:r>
               <w:rPr>
@@ -21653,8 +21072,8 @@
                 <w:szCs w:val="20"/>
               </w:rPr>
             </w:pPr>
-            <w:bookmarkStart w:id="93" w:name="p5341202c2"/>
-            <w:bookmarkEnd w:id="93"/>
+            <w:bookmarkStart w:id="92" w:name="p5341202c2"/>
+            <w:bookmarkEnd w:id="92"/>
             <w:r>
               <w:rPr>
                 <w:sz w:val="20"/>
@@ -21767,7 +21186,6 @@
                 <w:sz w:val="20"/>
                 <w:szCs w:val="20"/>
               </w:rPr>
-              <w:lastRenderedPageBreak/>
               <w:t>106</w:t>
             </w:r>
           </w:p>
@@ -21823,8 +21241,8 @@
                 <w:szCs w:val="20"/>
               </w:rPr>
             </w:pPr>
-            <w:bookmarkStart w:id="94" w:name="p5341204c1ii"/>
-            <w:bookmarkEnd w:id="94"/>
+            <w:bookmarkStart w:id="93" w:name="p5341204c1ii"/>
+            <w:bookmarkEnd w:id="93"/>
             <w:r>
               <w:rPr>
                 <w:sz w:val="20"/>
@@ -21993,8 +21411,8 @@
                 <w:szCs w:val="20"/>
               </w:rPr>
             </w:pPr>
-            <w:bookmarkStart w:id="95" w:name="p5342202c2"/>
-            <w:bookmarkEnd w:id="95"/>
+            <w:bookmarkStart w:id="94" w:name="p5342202c2"/>
+            <w:bookmarkEnd w:id="94"/>
             <w:r>
               <w:rPr>
                 <w:sz w:val="20"/>
@@ -22220,8 +21638,8 @@
                 <w:szCs w:val="20"/>
               </w:rPr>
             </w:pPr>
-            <w:bookmarkStart w:id="96" w:name="p534271004"/>
-            <w:bookmarkEnd w:id="96"/>
+            <w:bookmarkStart w:id="95" w:name="p534271004"/>
+            <w:bookmarkEnd w:id="95"/>
             <w:r>
               <w:rPr>
                 <w:sz w:val="20"/>
@@ -22391,8 +21809,8 @@
                 <w:szCs w:val="20"/>
               </w:rPr>
             </w:pPr>
-            <w:bookmarkStart w:id="97" w:name="p5345102e"/>
-            <w:bookmarkEnd w:id="97"/>
+            <w:bookmarkStart w:id="96" w:name="p5345102e"/>
+            <w:bookmarkEnd w:id="96"/>
             <w:r>
               <w:rPr>
                 <w:sz w:val="20"/>
@@ -22625,8 +22043,8 @@
                 <w:szCs w:val="20"/>
               </w:rPr>
             </w:pPr>
-            <w:bookmarkStart w:id="98" w:name="p53451024iiC1ii"/>
-            <w:bookmarkEnd w:id="98"/>
+            <w:bookmarkStart w:id="97" w:name="p53451024iiC1ii"/>
+            <w:bookmarkEnd w:id="97"/>
             <w:r>
               <w:rPr>
                 <w:sz w:val="20"/>
@@ -22835,8 +22253,8 @@
                 <w:szCs w:val="20"/>
               </w:rPr>
             </w:pPr>
-            <w:bookmarkStart w:id="99" w:name="p5345301f"/>
-            <w:bookmarkEnd w:id="99"/>
+            <w:bookmarkStart w:id="98" w:name="p5345301f"/>
+            <w:bookmarkEnd w:id="98"/>
             <w:r>
               <w:rPr>
                 <w:sz w:val="20"/>
@@ -22988,7 +22406,6 @@
                 <w:sz w:val="20"/>
                 <w:szCs w:val="20"/>
               </w:rPr>
-              <w:lastRenderedPageBreak/>
               <w:t>FAR 48.202</w:t>
             </w:r>
           </w:p>
@@ -23024,14 +22441,13 @@
                 <w:szCs w:val="20"/>
               </w:rPr>
             </w:pPr>
-            <w:bookmarkStart w:id="100" w:name="p53481043a"/>
-            <w:bookmarkEnd w:id="100"/>
-            <w:r>
-              <w:rPr>
-                <w:sz w:val="20"/>
-                <w:szCs w:val="20"/>
-              </w:rPr>
-              <w:lastRenderedPageBreak/>
+            <w:bookmarkStart w:id="99" w:name="p53481043a"/>
+            <w:bookmarkEnd w:id="99"/>
+            <w:r>
+              <w:rPr>
+                <w:sz w:val="20"/>
+                <w:szCs w:val="20"/>
+              </w:rPr>
               <w:t>Determines if the cost of calculating and tracking collateral savings will exceed the benefits to be derived.</w:t>
             </w:r>
           </w:p>
@@ -23126,8 +22542,8 @@
           <w:sz w:val="22"/>
         </w:rPr>
       </w:pPr>
-      <w:bookmarkStart w:id="101" w:name="note1"/>
-      <w:bookmarkEnd w:id="101"/>
+      <w:bookmarkStart w:id="100" w:name="note1"/>
+      <w:bookmarkEnd w:id="100"/>
       <w:r>
         <w:rPr>
           <w:b/>
@@ -23148,7 +22564,6 @@
           <w:sz w:val="22"/>
           <w:szCs w:val="22"/>
         </w:rPr>
-        <w:lastRenderedPageBreak/>
         <w:t xml:space="preserve">Authority to enter into, approve, or terminate Grants, Cooperative Agreements, and Other Transactions has been approved </w:t>
       </w:r>
       <w:r>
@@ -24712,7 +24127,7 @@
 </file>
 
 <file path=word/endnotes.xml><?xml version="1.0" encoding="utf-8"?>
-<w:endnotes xmlns:wpc="http://schemas.microsoft.com/office/word/2010/wordprocessingCanvas" xmlns:cx="http://schemas.microsoft.com/office/drawing/2014/chartex" xmlns:cx1="http://schemas.microsoft.com/office/drawing/2015/9/8/chartex" xmlns:mc="http://schemas.openxmlformats.org/markup-compatibility/2006" xmlns:o="urn:schemas-microsoft-com:office:office" xmlns:r="http://schemas.openxmlformats.org/officeDocument/2006/relationships" xmlns:m="http://schemas.openxmlformats.org/officeDocument/2006/math" xmlns:v="urn:schemas-microsoft-com:vml" xmlns:wp14="http://schemas.microsoft.com/office/word/2010/wordprocessingDrawing" xmlns:wp="http://schemas.openxmlformats.org/drawingml/2006/wordprocessingDrawing" xmlns:w10="urn:schemas-microsoft-com:office:word" xmlns:w="http://schemas.openxmlformats.org/wordprocessingml/2006/main" xmlns:w14="http://schemas.microsoft.com/office/word/2010/wordml" xmlns:w15="http://schemas.microsoft.com/office/word/2012/wordml" xmlns:w16se="http://schemas.microsoft.com/office/word/2015/wordml/symex" xmlns:wpg="http://schemas.microsoft.com/office/word/2010/wordprocessingGroup" xmlns:wpi="http://schemas.microsoft.com/office/word/2010/wordprocessingInk" xmlns:wne="http://schemas.microsoft.com/office/word/2006/wordml" xmlns:wps="http://schemas.microsoft.com/office/word/2010/wordprocessingShape" mc:Ignorable="w14 w15 w16se wp14">
+<w:endnotes xmlns:wpc="http://schemas.microsoft.com/office/word/2010/wordprocessingCanvas" xmlns:cx="http://schemas.microsoft.com/office/drawing/2014/chartex" xmlns:cx1="http://schemas.microsoft.com/office/drawing/2015/9/8/chartex" xmlns:cx2="http://schemas.microsoft.com/office/drawing/2015/10/21/chartex" xmlns:cx3="http://schemas.microsoft.com/office/drawing/2016/5/9/chartex" xmlns:cx4="http://schemas.microsoft.com/office/drawing/2016/5/10/chartex" xmlns:cx5="http://schemas.microsoft.com/office/drawing/2016/5/11/chartex" xmlns:cx6="http://schemas.microsoft.com/office/drawing/2016/5/12/chartex" xmlns:cx7="http://schemas.microsoft.com/office/drawing/2016/5/13/chartex" xmlns:cx8="http://schemas.microsoft.com/office/drawing/2016/5/14/chartex" xmlns:mc="http://schemas.openxmlformats.org/markup-compatibility/2006" xmlns:aink="http://schemas.microsoft.com/office/drawing/2016/ink" xmlns:am3d="http://schemas.microsoft.com/office/drawing/2017/model3d" xmlns:o="urn:schemas-microsoft-com:office:office" xmlns:r="http://schemas.openxmlformats.org/officeDocument/2006/relationships" xmlns:m="http://schemas.openxmlformats.org/officeDocument/2006/math" xmlns:v="urn:schemas-microsoft-com:vml" xmlns:wp14="http://schemas.microsoft.com/office/word/2010/wordprocessingDrawing" xmlns:wp="http://schemas.openxmlformats.org/drawingml/2006/wordprocessingDrawing" xmlns:w10="urn:schemas-microsoft-com:office:word" xmlns:w="http://schemas.openxmlformats.org/wordprocessingml/2006/main" xmlns:w14="http://schemas.microsoft.com/office/word/2010/wordml" xmlns:w15="http://schemas.microsoft.com/office/word/2012/wordml" xmlns:w16cex="http://schemas.microsoft.com/office/word/2018/wordml/cex" xmlns:w16cid="http://schemas.microsoft.com/office/word/2016/wordml/cid" xmlns:w16="http://schemas.microsoft.com/office/word/2018/wordml" xmlns:w16sdtdh="http://schemas.microsoft.com/office/word/2020/wordml/sdtdatahash" xmlns:w16se="http://schemas.microsoft.com/office/word/2015/wordml/symex" xmlns:wpg="http://schemas.microsoft.com/office/word/2010/wordprocessingGroup" xmlns:wpi="http://schemas.microsoft.com/office/word/2010/wordprocessingInk" xmlns:wne="http://schemas.microsoft.com/office/word/2006/wordml" xmlns:wps="http://schemas.microsoft.com/office/word/2010/wordprocessingShape" mc:Ignorable="w14 w15 w16se w16cid w16 w16cex w16sdtdh wp14">
   <w:endnote w:type="separator" w:id="-1">
     <w:p>
       <w:r>
@@ -24731,7 +24146,7 @@
 </file>
 
 <file path=word/footer1.xml><?xml version="1.0" encoding="utf-8"?>
-<w:ftr xmlns:wpc="http://schemas.microsoft.com/office/word/2010/wordprocessingCanvas" xmlns:cx="http://schemas.microsoft.com/office/drawing/2014/chartex" xmlns:cx1="http://schemas.microsoft.com/office/drawing/2015/9/8/chartex" xmlns:mc="http://schemas.openxmlformats.org/markup-compatibility/2006" xmlns:o="urn:schemas-microsoft-com:office:office" xmlns:r="http://schemas.openxmlformats.org/officeDocument/2006/relationships" xmlns:m="http://schemas.openxmlformats.org/officeDocument/2006/math" xmlns:v="urn:schemas-microsoft-com:vml" xmlns:wp14="http://schemas.microsoft.com/office/word/2010/wordprocessingDrawing" xmlns:wp="http://schemas.openxmlformats.org/drawingml/2006/wordprocessingDrawing" xmlns:w10="urn:schemas-microsoft-com:office:word" xmlns:w="http://schemas.openxmlformats.org/wordprocessingml/2006/main" xmlns:w14="http://schemas.microsoft.com/office/word/2010/wordml" xmlns:w15="http://schemas.microsoft.com/office/word/2012/wordml" xmlns:w16se="http://schemas.microsoft.com/office/word/2015/wordml/symex" xmlns:wpg="http://schemas.microsoft.com/office/word/2010/wordprocessingGroup" xmlns:wpi="http://schemas.microsoft.com/office/word/2010/wordprocessingInk" xmlns:wne="http://schemas.microsoft.com/office/word/2006/wordml" xmlns:wps="http://schemas.microsoft.com/office/word/2010/wordprocessingShape" mc:Ignorable="w14 w15 w16se wp14">
+<w:ftr xmlns:wpc="http://schemas.microsoft.com/office/word/2010/wordprocessingCanvas" xmlns:cx="http://schemas.microsoft.com/office/drawing/2014/chartex" xmlns:cx1="http://schemas.microsoft.com/office/drawing/2015/9/8/chartex" xmlns:cx2="http://schemas.microsoft.com/office/drawing/2015/10/21/chartex" xmlns:cx3="http://schemas.microsoft.com/office/drawing/2016/5/9/chartex" xmlns:cx4="http://schemas.microsoft.com/office/drawing/2016/5/10/chartex" xmlns:cx5="http://schemas.microsoft.com/office/drawing/2016/5/11/chartex" xmlns:cx6="http://schemas.microsoft.com/office/drawing/2016/5/12/chartex" xmlns:cx7="http://schemas.microsoft.com/office/drawing/2016/5/13/chartex" xmlns:cx8="http://schemas.microsoft.com/office/drawing/2016/5/14/chartex" xmlns:mc="http://schemas.openxmlformats.org/markup-compatibility/2006" xmlns:aink="http://schemas.microsoft.com/office/drawing/2016/ink" xmlns:am3d="http://schemas.microsoft.com/office/drawing/2017/model3d" xmlns:o="urn:schemas-microsoft-com:office:office" xmlns:r="http://schemas.openxmlformats.org/officeDocument/2006/relationships" xmlns:m="http://schemas.openxmlformats.org/officeDocument/2006/math" xmlns:v="urn:schemas-microsoft-com:vml" xmlns:wp14="http://schemas.microsoft.com/office/word/2010/wordprocessingDrawing" xmlns:wp="http://schemas.openxmlformats.org/drawingml/2006/wordprocessingDrawing" xmlns:w10="urn:schemas-microsoft-com:office:word" xmlns:w="http://schemas.openxmlformats.org/wordprocessingml/2006/main" xmlns:w14="http://schemas.microsoft.com/office/word/2010/wordml" xmlns:w15="http://schemas.microsoft.com/office/word/2012/wordml" xmlns:w16cex="http://schemas.microsoft.com/office/word/2018/wordml/cex" xmlns:w16cid="http://schemas.microsoft.com/office/word/2016/wordml/cid" xmlns:w16="http://schemas.microsoft.com/office/word/2018/wordml" xmlns:w16sdtdh="http://schemas.microsoft.com/office/word/2020/wordml/sdtdatahash" xmlns:w16se="http://schemas.microsoft.com/office/word/2015/wordml/symex" xmlns:wpg="http://schemas.microsoft.com/office/word/2010/wordprocessingGroup" xmlns:wpi="http://schemas.microsoft.com/office/word/2010/wordprocessingInk" xmlns:wne="http://schemas.microsoft.com/office/word/2006/wordml" xmlns:wps="http://schemas.microsoft.com/office/word/2010/wordprocessingShape" mc:Ignorable="w14 w15 w16se w16cid w16 w16cex w16sdtdh wp14">
   <w:p>
     <w:pPr>
       <w:pStyle w:val="Footer"/>
@@ -24832,7 +24247,7 @@
 </file>
 
 <file path=word/footnotes.xml><?xml version="1.0" encoding="utf-8"?>
-<w:footnotes xmlns:wpc="http://schemas.microsoft.com/office/word/2010/wordprocessingCanvas" xmlns:cx="http://schemas.microsoft.com/office/drawing/2014/chartex" xmlns:cx1="http://schemas.microsoft.com/office/drawing/2015/9/8/chartex" xmlns:mc="http://schemas.openxmlformats.org/markup-compatibility/2006" xmlns:o="urn:schemas-microsoft-com:office:office" xmlns:r="http://schemas.openxmlformats.org/officeDocument/2006/relationships" xmlns:m="http://schemas.openxmlformats.org/officeDocument/2006/math" xmlns:v="urn:schemas-microsoft-com:vml" xmlns:wp14="http://schemas.microsoft.com/office/word/2010/wordprocessingDrawing" xmlns:wp="http://schemas.openxmlformats.org/drawingml/2006/wordprocessingDrawing" xmlns:w10="urn:schemas-microsoft-com:office:word" xmlns:w="http://schemas.openxmlformats.org/wordprocessingml/2006/main" xmlns:w14="http://schemas.microsoft.com/office/word/2010/wordml" xmlns:w15="http://schemas.microsoft.com/office/word/2012/wordml" xmlns:w16se="http://schemas.microsoft.com/office/word/2015/wordml/symex" xmlns:wpg="http://schemas.microsoft.com/office/word/2010/wordprocessingGroup" xmlns:wpi="http://schemas.microsoft.com/office/word/2010/wordprocessingInk" xmlns:wne="http://schemas.microsoft.com/office/word/2006/wordml" xmlns:wps="http://schemas.microsoft.com/office/word/2010/wordprocessingShape" mc:Ignorable="w14 w15 w16se wp14">
+<w:footnotes xmlns:wpc="http://schemas.microsoft.com/office/word/2010/wordprocessingCanvas" xmlns:cx="http://schemas.microsoft.com/office/drawing/2014/chartex" xmlns:cx1="http://schemas.microsoft.com/office/drawing/2015/9/8/chartex" xmlns:cx2="http://schemas.microsoft.com/office/drawing/2015/10/21/chartex" xmlns:cx3="http://schemas.microsoft.com/office/drawing/2016/5/9/chartex" xmlns:cx4="http://schemas.microsoft.com/office/drawing/2016/5/10/chartex" xmlns:cx5="http://schemas.microsoft.com/office/drawing/2016/5/11/chartex" xmlns:cx6="http://schemas.microsoft.com/office/drawing/2016/5/12/chartex" xmlns:cx7="http://schemas.microsoft.com/office/drawing/2016/5/13/chartex" xmlns:cx8="http://schemas.microsoft.com/office/drawing/2016/5/14/chartex" xmlns:mc="http://schemas.openxmlformats.org/markup-compatibility/2006" xmlns:aink="http://schemas.microsoft.com/office/drawing/2016/ink" xmlns:am3d="http://schemas.microsoft.com/office/drawing/2017/model3d" xmlns:o="urn:schemas-microsoft-com:office:office" xmlns:r="http://schemas.openxmlformats.org/officeDocument/2006/relationships" xmlns:m="http://schemas.openxmlformats.org/officeDocument/2006/math" xmlns:v="urn:schemas-microsoft-com:vml" xmlns:wp14="http://schemas.microsoft.com/office/word/2010/wordprocessingDrawing" xmlns:wp="http://schemas.openxmlformats.org/drawingml/2006/wordprocessingDrawing" xmlns:w10="urn:schemas-microsoft-com:office:word" xmlns:w="http://schemas.openxmlformats.org/wordprocessingml/2006/main" xmlns:w14="http://schemas.microsoft.com/office/word/2010/wordml" xmlns:w15="http://schemas.microsoft.com/office/word/2012/wordml" xmlns:w16cex="http://schemas.microsoft.com/office/word/2018/wordml/cex" xmlns:w16cid="http://schemas.microsoft.com/office/word/2016/wordml/cid" xmlns:w16="http://schemas.microsoft.com/office/word/2018/wordml" xmlns:w16sdtdh="http://schemas.microsoft.com/office/word/2020/wordml/sdtdatahash" xmlns:w16se="http://schemas.microsoft.com/office/word/2015/wordml/symex" xmlns:wpg="http://schemas.microsoft.com/office/word/2010/wordprocessingGroup" xmlns:wpi="http://schemas.microsoft.com/office/word/2010/wordprocessingInk" xmlns:wne="http://schemas.microsoft.com/office/word/2006/wordml" xmlns:wps="http://schemas.microsoft.com/office/word/2010/wordprocessingShape" mc:Ignorable="w14 w15 w16se w16cid w16 w16cex w16sdtdh wp14">
   <w:footnote w:type="separator" w:id="-1">
     <w:p>
       <w:r>
@@ -24851,7 +24266,7 @@
 </file>
 
 <file path=word/header1.xml><?xml version="1.0" encoding="utf-8"?>
-<w:hdr xmlns:wpc="http://schemas.microsoft.com/office/word/2010/wordprocessingCanvas" xmlns:cx="http://schemas.microsoft.com/office/drawing/2014/chartex" xmlns:cx1="http://schemas.microsoft.com/office/drawing/2015/9/8/chartex" xmlns:mc="http://schemas.openxmlformats.org/markup-compatibility/2006" xmlns:o="urn:schemas-microsoft-com:office:office" xmlns:r="http://schemas.openxmlformats.org/officeDocument/2006/relationships" xmlns:m="http://schemas.openxmlformats.org/officeDocument/2006/math" xmlns:v="urn:schemas-microsoft-com:vml" xmlns:wp14="http://schemas.microsoft.com/office/word/2010/wordprocessingDrawing" xmlns:wp="http://schemas.openxmlformats.org/drawingml/2006/wordprocessingDrawing" xmlns:w10="urn:schemas-microsoft-com:office:word" xmlns:w="http://schemas.openxmlformats.org/wordprocessingml/2006/main" xmlns:w14="http://schemas.microsoft.com/office/word/2010/wordml" xmlns:w15="http://schemas.microsoft.com/office/word/2012/wordml" xmlns:w16se="http://schemas.microsoft.com/office/word/2015/wordml/symex" xmlns:wpg="http://schemas.microsoft.com/office/word/2010/wordprocessingGroup" xmlns:wpi="http://schemas.microsoft.com/office/word/2010/wordprocessingInk" xmlns:wne="http://schemas.microsoft.com/office/word/2006/wordml" xmlns:wps="http://schemas.microsoft.com/office/word/2010/wordprocessingShape" mc:Ignorable="w14 w15 w16se wp14">
+<w:hdr xmlns:wpc="http://schemas.microsoft.com/office/word/2010/wordprocessingCanvas" xmlns:cx="http://schemas.microsoft.com/office/drawing/2014/chartex" xmlns:cx1="http://schemas.microsoft.com/office/drawing/2015/9/8/chartex" xmlns:cx2="http://schemas.microsoft.com/office/drawing/2015/10/21/chartex" xmlns:cx3="http://schemas.microsoft.com/office/drawing/2016/5/9/chartex" xmlns:cx4="http://schemas.microsoft.com/office/drawing/2016/5/10/chartex" xmlns:cx5="http://schemas.microsoft.com/office/drawing/2016/5/11/chartex" xmlns:cx6="http://schemas.microsoft.com/office/drawing/2016/5/12/chartex" xmlns:cx7="http://schemas.microsoft.com/office/drawing/2016/5/13/chartex" xmlns:cx8="http://schemas.microsoft.com/office/drawing/2016/5/14/chartex" xmlns:mc="http://schemas.openxmlformats.org/markup-compatibility/2006" xmlns:aink="http://schemas.microsoft.com/office/drawing/2016/ink" xmlns:am3d="http://schemas.microsoft.com/office/drawing/2017/model3d" xmlns:o="urn:schemas-microsoft-com:office:office" xmlns:r="http://schemas.openxmlformats.org/officeDocument/2006/relationships" xmlns:m="http://schemas.openxmlformats.org/officeDocument/2006/math" xmlns:v="urn:schemas-microsoft-com:vml" xmlns:wp14="http://schemas.microsoft.com/office/word/2010/wordprocessingDrawing" xmlns:wp="http://schemas.openxmlformats.org/drawingml/2006/wordprocessingDrawing" xmlns:w10="urn:schemas-microsoft-com:office:word" xmlns:w="http://schemas.openxmlformats.org/wordprocessingml/2006/main" xmlns:w14="http://schemas.microsoft.com/office/word/2010/wordml" xmlns:w15="http://schemas.microsoft.com/office/word/2012/wordml" xmlns:w16cex="http://schemas.microsoft.com/office/word/2018/wordml/cex" xmlns:w16cid="http://schemas.microsoft.com/office/word/2016/wordml/cid" xmlns:w16="http://schemas.microsoft.com/office/word/2018/wordml" xmlns:w16sdtdh="http://schemas.microsoft.com/office/word/2020/wordml/sdtdatahash" xmlns:w16se="http://schemas.microsoft.com/office/word/2015/wordml/symex" xmlns:wpg="http://schemas.microsoft.com/office/word/2010/wordprocessingGroup" xmlns:wpi="http://schemas.microsoft.com/office/word/2010/wordprocessingInk" xmlns:wne="http://schemas.microsoft.com/office/word/2006/wordml" xmlns:wps="http://schemas.microsoft.com/office/word/2010/wordprocessingShape" mc:Ignorable="w14 w15 w16se w16cid w16 w16cex w16sdtdh wp14">
   <w:p>
     <w:pPr>
       <w:pStyle w:val="Heading5"/>
@@ -24863,8 +24278,8 @@
         <w:szCs w:val="24"/>
       </w:rPr>
     </w:pPr>
-    <w:bookmarkStart w:id="102" w:name="_attcc2"/>
-    <w:bookmarkEnd w:id="102"/>
+    <w:bookmarkStart w:id="101" w:name="_attcc2"/>
+    <w:bookmarkEnd w:id="101"/>
     <w:r>
       <w:rPr>
         <w:rFonts w:ascii="Times New Roman" w:hAnsi="Times New Roman"/>
@@ -24890,33 +24305,11 @@
         <w:bottom w:val="single" w:sz="4" w:space="1" w:color="auto"/>
       </w:pBdr>
     </w:pPr>
-    <w:proofErr w:type="gramStart"/>
     <w:r>
       <w:rPr>
         <w:bCs/>
       </w:rPr>
-      <w:t>MP5301.601(</w:t>
-    </w:r>
-    <w:proofErr w:type="gramEnd"/>
-    <w:r>
-      <w:rPr>
-        <w:bCs/>
-      </w:rPr>
-      <w:t>a)(</w:t>
-    </w:r>
-    <w:proofErr w:type="spellStart"/>
-    <w:r>
-      <w:rPr>
-        <w:bCs/>
-      </w:rPr>
-      <w:t>i</w:t>
-    </w:r>
-    <w:proofErr w:type="spellEnd"/>
-    <w:r>
-      <w:rPr>
-        <w:bCs/>
-      </w:rPr>
-      <w:t>)</w:t>
+      <w:t>MP5301.601(a)(i)</w:t>
     </w:r>
     <w:r>
       <w:rPr>
@@ -24944,7 +24337,7 @@
 </file>
 
 <file path=word/numbering.xml><?xml version="1.0" encoding="utf-8"?>
-<w:numbering xmlns:wpc="http://schemas.microsoft.com/office/word/2010/wordprocessingCanvas" xmlns:cx="http://schemas.microsoft.com/office/drawing/2014/chartex" xmlns:cx1="http://schemas.microsoft.com/office/drawing/2015/9/8/chartex" xmlns:mc="http://schemas.openxmlformats.org/markup-compatibility/2006" xmlns:o="urn:schemas-microsoft-com:office:office" xmlns:r="http://schemas.openxmlformats.org/officeDocument/2006/relationships" xmlns:m="http://schemas.openxmlformats.org/officeDocument/2006/math" xmlns:v="urn:schemas-microsoft-com:vml" xmlns:wp14="http://schemas.microsoft.com/office/word/2010/wordprocessingDrawing" xmlns:wp="http://schemas.openxmlformats.org/drawingml/2006/wordprocessingDrawing" xmlns:w10="urn:schemas-microsoft-com:office:word" xmlns:w="http://schemas.openxmlformats.org/wordprocessingml/2006/main" xmlns:w14="http://schemas.microsoft.com/office/word/2010/wordml" xmlns:w15="http://schemas.microsoft.com/office/word/2012/wordml" xmlns:w16se="http://schemas.microsoft.com/office/word/2015/wordml/symex" xmlns:wpg="http://schemas.microsoft.com/office/word/2010/wordprocessingGroup" xmlns:wpi="http://schemas.microsoft.com/office/word/2010/wordprocessingInk" xmlns:wne="http://schemas.microsoft.com/office/word/2006/wordml" xmlns:wps="http://schemas.microsoft.com/office/word/2010/wordprocessingShape" mc:Ignorable="w14 w15 w16se wp14">
+<w:numbering xmlns:wpc="http://schemas.microsoft.com/office/word/2010/wordprocessingCanvas" xmlns:cx="http://schemas.microsoft.com/office/drawing/2014/chartex" xmlns:cx1="http://schemas.microsoft.com/office/drawing/2015/9/8/chartex" xmlns:cx2="http://schemas.microsoft.com/office/drawing/2015/10/21/chartex" xmlns:cx3="http://schemas.microsoft.com/office/drawing/2016/5/9/chartex" xmlns:cx4="http://schemas.microsoft.com/office/drawing/2016/5/10/chartex" xmlns:cx5="http://schemas.microsoft.com/office/drawing/2016/5/11/chartex" xmlns:cx6="http://schemas.microsoft.com/office/drawing/2016/5/12/chartex" xmlns:cx7="http://schemas.microsoft.com/office/drawing/2016/5/13/chartex" xmlns:cx8="http://schemas.microsoft.com/office/drawing/2016/5/14/chartex" xmlns:mc="http://schemas.openxmlformats.org/markup-compatibility/2006" xmlns:aink="http://schemas.microsoft.com/office/drawing/2016/ink" xmlns:am3d="http://schemas.microsoft.com/office/drawing/2017/model3d" xmlns:o="urn:schemas-microsoft-com:office:office" xmlns:r="http://schemas.openxmlformats.org/officeDocument/2006/relationships" xmlns:m="http://schemas.openxmlformats.org/officeDocument/2006/math" xmlns:v="urn:schemas-microsoft-com:vml" xmlns:wp14="http://schemas.microsoft.com/office/word/2010/wordprocessingDrawing" xmlns:wp="http://schemas.openxmlformats.org/drawingml/2006/wordprocessingDrawing" xmlns:w10="urn:schemas-microsoft-com:office:word" xmlns:w="http://schemas.openxmlformats.org/wordprocessingml/2006/main" xmlns:w14="http://schemas.microsoft.com/office/word/2010/wordml" xmlns:w15="http://schemas.microsoft.com/office/word/2012/wordml" xmlns:w16cex="http://schemas.microsoft.com/office/word/2018/wordml/cex" xmlns:w16cid="http://schemas.microsoft.com/office/word/2016/wordml/cid" xmlns:w16="http://schemas.microsoft.com/office/word/2018/wordml" xmlns:w16sdtdh="http://schemas.microsoft.com/office/word/2020/wordml/sdtdatahash" xmlns:w16se="http://schemas.microsoft.com/office/word/2015/wordml/symex" xmlns:wpg="http://schemas.microsoft.com/office/word/2010/wordprocessingGroup" xmlns:wpi="http://schemas.microsoft.com/office/word/2010/wordprocessingInk" xmlns:wne="http://schemas.microsoft.com/office/word/2006/wordml" xmlns:wps="http://schemas.microsoft.com/office/word/2010/wordprocessingShape" mc:Ignorable="w14 w15 w16se w16cid w16 w16cex w16sdtdh wp14">
   <w:abstractNum w:abstractNumId="0" w15:restartNumberingAfterBreak="0">
     <w:nsid w:val="781A5D04"/>
     <w:multiLevelType w:val="hybridMultilevel"/>
@@ -25041,7 +24434,7 @@
 </file>
 
 <file path=word/styles.xml><?xml version="1.0" encoding="utf-8"?>
-<w:styles xmlns:mc="http://schemas.openxmlformats.org/markup-compatibility/2006" xmlns:r="http://schemas.openxmlformats.org/officeDocument/2006/relationships" xmlns:w="http://schemas.openxmlformats.org/wordprocessingml/2006/main" xmlns:w14="http://schemas.microsoft.com/office/word/2010/wordml" xmlns:w15="http://schemas.microsoft.com/office/word/2012/wordml" xmlns:w16se="http://schemas.microsoft.com/office/word/2015/wordml/symex" mc:Ignorable="w14 w15 w16se">
+<w:styles xmlns:mc="http://schemas.openxmlformats.org/markup-compatibility/2006" xmlns:r="http://schemas.openxmlformats.org/officeDocument/2006/relationships" xmlns:w="http://schemas.openxmlformats.org/wordprocessingml/2006/main" xmlns:w14="http://schemas.microsoft.com/office/word/2010/wordml" xmlns:w15="http://schemas.microsoft.com/office/word/2012/wordml" xmlns:w16cex="http://schemas.microsoft.com/office/word/2018/wordml/cex" xmlns:w16cid="http://schemas.microsoft.com/office/word/2016/wordml/cid" xmlns:w16="http://schemas.microsoft.com/office/word/2018/wordml" xmlns:w16sdtdh="http://schemas.microsoft.com/office/word/2020/wordml/sdtdatahash" xmlns:w16se="http://schemas.microsoft.com/office/word/2015/wordml/symex" mc:Ignorable="w14 w15 w16se w16cid w16 w16cex w16sdtdh">
   <w:docDefaults>
     <w:rPrDefault>
       <w:rPr>
@@ -25051,7 +24444,7 @@
     </w:rPrDefault>
     <w:pPrDefault/>
   </w:docDefaults>
-  <w:latentStyles w:defLockedState="0" w:defUIPriority="0" w:defSemiHidden="0" w:defUnhideWhenUsed="0" w:defQFormat="0" w:count="371">
+  <w:latentStyles w:defLockedState="0" w:defUIPriority="0" w:defSemiHidden="0" w:defUnhideWhenUsed="0" w:defQFormat="0" w:count="376">
     <w:lsdException w:name="Normal" w:qFormat="1"/>
     <w:lsdException w:name="heading 1" w:qFormat="1"/>
     <w:lsdException w:name="heading 2" w:semiHidden="1" w:unhideWhenUsed="1" w:qFormat="1"/>
@@ -25151,7 +24544,6 @@
     <w:lsdException w:name="HTML Sample" w:semiHidden="1" w:unhideWhenUsed="1"/>
     <w:lsdException w:name="HTML Typewriter" w:semiHidden="1" w:unhideWhenUsed="1"/>
     <w:lsdException w:name="HTML Variable" w:semiHidden="1" w:unhideWhenUsed="1"/>
-    <w:lsdException w:name="Normal Table" w:semiHidden="1" w:unhideWhenUsed="1"/>
     <w:lsdException w:name="annotation subject" w:semiHidden="1" w:unhideWhenUsed="1"/>
     <w:lsdException w:name="No List" w:semiHidden="1" w:unhideWhenUsed="1"/>
     <w:lsdException w:name="Outline List 1" w:semiHidden="1" w:unhideWhenUsed="1"/>
@@ -25194,11 +24586,8 @@
     <w:lsdException w:name="Table Contemporary" w:semiHidden="1" w:unhideWhenUsed="1"/>
     <w:lsdException w:name="Table Elegant" w:semiHidden="1" w:unhideWhenUsed="1"/>
     <w:lsdException w:name="Table Professional" w:semiHidden="1" w:unhideWhenUsed="1"/>
-    <w:lsdException w:name="Table Subtle 1" w:semiHidden="1" w:unhideWhenUsed="1"/>
     <w:lsdException w:name="Table Subtle 2" w:semiHidden="1" w:unhideWhenUsed="1"/>
     <w:lsdException w:name="Table Web 1" w:semiHidden="1" w:unhideWhenUsed="1"/>
-    <w:lsdException w:name="Table Web 2" w:semiHidden="1" w:unhideWhenUsed="1"/>
-    <w:lsdException w:name="Table Web 3" w:semiHidden="1" w:unhideWhenUsed="1"/>
     <w:lsdException w:name="Balloon Text" w:semiHidden="1" w:unhideWhenUsed="1"/>
     <w:lsdException w:name="Table Theme" w:semiHidden="1" w:unhideWhenUsed="1"/>
     <w:lsdException w:name="Placeholder Text" w:semiHidden="1" w:uiPriority="99"/>
@@ -25416,6 +24805,11 @@
     <w:lsdException w:name="List Table 5 Dark Accent 6" w:uiPriority="50"/>
     <w:lsdException w:name="List Table 6 Colorful Accent 6" w:uiPriority="51"/>
     <w:lsdException w:name="List Table 7 Colorful Accent 6" w:uiPriority="52"/>
+    <w:lsdException w:name="Mention" w:semiHidden="1" w:uiPriority="99" w:unhideWhenUsed="1"/>
+    <w:lsdException w:name="Smart Hyperlink" w:semiHidden="1" w:uiPriority="99" w:unhideWhenUsed="1"/>
+    <w:lsdException w:name="Hashtag" w:semiHidden="1" w:uiPriority="99" w:unhideWhenUsed="1"/>
+    <w:lsdException w:name="Unresolved Mention" w:semiHidden="1" w:uiPriority="99" w:unhideWhenUsed="1"/>
+    <w:lsdException w:name="Smart Link" w:semiHidden="1" w:uiPriority="99" w:unhideWhenUsed="1"/>
   </w:latentStyles>
   <w:style w:type="paragraph" w:default="1" w:styleId="Normal">
     <w:name w:val="Normal"/>
@@ -27301,6 +26695,23 @@
 </file>
 
 <file path=customXml/item2.xml><?xml version="1.0" encoding="utf-8"?>
+<b:Sources xmlns:b="http://schemas.openxmlformats.org/officeDocument/2006/bibliography" xmlns="http://schemas.openxmlformats.org/officeDocument/2006/bibliography" SelectedStyle="\APA.XSL" StyleName="APA"/>
+</file>
+
+<file path=customXml/item3.xml><?xml version="1.0" encoding="utf-8"?>
+<?mso-contentType ?>
+<FormTemplates xmlns="http://schemas.microsoft.com/sharepoint/v3/contenttype/forms">
+  <Display>DocumentLibraryForm</Display>
+  <Edit>DocumentLibraryForm</Edit>
+  <New>DocumentLibraryForm</New>
+</FormTemplates>
+</file>
+
+<file path=customXml/item4.xml><?xml version="1.0" encoding="utf-8"?>
+<LongProperties xmlns="http://schemas.microsoft.com/office/2006/metadata/longProperties"/>
+</file>
+
+<file path=customXml/item5.xml><?xml version="1.0" encoding="utf-8"?>
 <ct:contentTypeSchema xmlns:ct="http://schemas.microsoft.com/office/2006/metadata/contentType" xmlns:ma="http://schemas.microsoft.com/office/2006/metadata/properties/metaAttributes" ct:_="" ma:_="" ma:contentTypeName="Document" ma:contentTypeID="0x010100FA6C5E0DBCB8DD4DAD5FA82FCB9EE98D" ma:contentTypeVersion="4" ma:contentTypeDescription="Create a new document." ma:contentTypeScope="" ma:versionID="f30e9ff970476af1ea2d449c1d62024e">
   <xsd:schema xmlns:xsd="http://www.w3.org/2001/XMLSchema" xmlns:xs="http://www.w3.org/2001/XMLSchema" xmlns:p="http://schemas.microsoft.com/office/2006/metadata/properties" targetNamespace="http://schemas.microsoft.com/office/2006/metadata/properties" ma:root="true" ma:fieldsID="1dab2e3c9ece9446628f55e6a105fe53">
     <xsd:element name="properties">
@@ -27414,23 +26825,6 @@
 </ct:contentTypeSchema>
 </file>
 
-<file path=customXml/item3.xml><?xml version="1.0" encoding="utf-8"?>
-<LongProperties xmlns="http://schemas.microsoft.com/office/2006/metadata/longProperties"/>
-</file>
-
-<file path=customXml/item4.xml><?xml version="1.0" encoding="utf-8"?>
-<?mso-contentType ?>
-<FormTemplates xmlns="http://schemas.microsoft.com/sharepoint/v3/contenttype/forms">
-  <Display>DocumentLibraryForm</Display>
-  <Edit>DocumentLibraryForm</Edit>
-  <New>DocumentLibraryForm</New>
-</FormTemplates>
-</file>
-
-<file path=customXml/item5.xml><?xml version="1.0" encoding="utf-8"?>
-<b:Sources xmlns:b="http://schemas.openxmlformats.org/officeDocument/2006/bibliography" xmlns="http://schemas.openxmlformats.org/officeDocument/2006/bibliography" SelectedStyle="\APA.XSL" StyleName="APA"/>
-</file>
-
 <file path=customXml/itemProps1.xml><?xml version="1.0" encoding="utf-8"?>
 <ds:datastoreItem xmlns:ds="http://schemas.openxmlformats.org/officeDocument/2006/customXml" ds:itemID="{839D83E8-BCDA-4335-9311-C6653EA7E78D}">
   <ds:schemaRefs>
@@ -27441,6 +26835,30 @@
 </file>
 
 <file path=customXml/itemProps2.xml><?xml version="1.0" encoding="utf-8"?>
+<ds:datastoreItem xmlns:ds="http://schemas.openxmlformats.org/officeDocument/2006/customXml" ds:itemID="{2EDA04A2-410E-41A9-956B-E5365BC284F8}">
+  <ds:schemaRefs>
+    <ds:schemaRef ds:uri="http://schemas.openxmlformats.org/officeDocument/2006/bibliography"/>
+  </ds:schemaRefs>
+</ds:datastoreItem>
+</file>
+
+<file path=customXml/itemProps3.xml><?xml version="1.0" encoding="utf-8"?>
+<ds:datastoreItem xmlns:ds="http://schemas.openxmlformats.org/officeDocument/2006/customXml" ds:itemID="{384A0EFD-FB6E-4F50-89DF-425E83A74EA1}">
+  <ds:schemaRefs>
+    <ds:schemaRef ds:uri="http://schemas.microsoft.com/sharepoint/v3/contenttype/forms"/>
+  </ds:schemaRefs>
+</ds:datastoreItem>
+</file>
+
+<file path=customXml/itemProps4.xml><?xml version="1.0" encoding="utf-8"?>
+<ds:datastoreItem xmlns:ds="http://schemas.openxmlformats.org/officeDocument/2006/customXml" ds:itemID="{6F74DE5A-F5AD-4945-BD50-578D4324620B}">
+  <ds:schemaRefs>
+    <ds:schemaRef ds:uri="http://schemas.microsoft.com/office/2006/metadata/longProperties"/>
+  </ds:schemaRefs>
+</ds:datastoreItem>
+</file>
+
+<file path=customXml/itemProps5.xml><?xml version="1.0" encoding="utf-8"?>
 <ds:datastoreItem xmlns:ds="http://schemas.openxmlformats.org/officeDocument/2006/customXml" ds:itemID="{C9AEE464-C440-4EEF-96F0-01A8D807CE2C}">
   <ds:schemaRefs>
     <ds:schemaRef ds:uri="http://schemas.microsoft.com/office/2006/metadata/contentType"/>
@@ -27454,28 +26872,4 @@
     <ds:schemaRef ds:uri="http://schemas.microsoft.com/office/infopath/2007/PartnerControls"/>
   </ds:schemaRefs>
 </ds:datastoreItem>
-</file>
-
-<file path=customXml/itemProps3.xml><?xml version="1.0" encoding="utf-8"?>
-<ds:datastoreItem xmlns:ds="http://schemas.openxmlformats.org/officeDocument/2006/customXml" ds:itemID="{6F74DE5A-F5AD-4945-BD50-578D4324620B}">
-  <ds:schemaRefs>
-    <ds:schemaRef ds:uri="http://schemas.microsoft.com/office/2006/metadata/longProperties"/>
-  </ds:schemaRefs>
-</ds:datastoreItem>
-</file>
-
-<file path=customXml/itemProps4.xml><?xml version="1.0" encoding="utf-8"?>
-<ds:datastoreItem xmlns:ds="http://schemas.openxmlformats.org/officeDocument/2006/customXml" ds:itemID="{384A0EFD-FB6E-4F50-89DF-425E83A74EA1}">
-  <ds:schemaRefs>
-    <ds:schemaRef ds:uri="http://schemas.microsoft.com/sharepoint/v3/contenttype/forms"/>
-  </ds:schemaRefs>
-</ds:datastoreItem>
-</file>
-
-<file path=customXml/itemProps5.xml><?xml version="1.0" encoding="utf-8"?>
-<ds:datastoreItem xmlns:ds="http://schemas.openxmlformats.org/officeDocument/2006/customXml" ds:itemID="{2EDA04A2-410E-41A9-956B-E5365BC284F8}">
-  <ds:schemaRefs>
-    <ds:schemaRef ds:uri="http://schemas.openxmlformats.org/officeDocument/2006/bibliography"/>
-  </ds:schemaRefs>
-</ds:datastoreItem>
 </file>
</xml_diff>